<commit_message>
Casos de usos modificados, 3 casos de usos agregados
</commit_message>
<xml_diff>
--- a/CASO DE USO.docx
+++ b/CASO DE USO.docx
@@ -120,6 +120,13 @@
         </w:rPr>
         <w:t xml:space="preserve"> </w:t>
       </w:r>
+      <w:r>
+        <w:rPr>
+          <w:spacing w:val="-2"/>
+          <w:lang w:val="es-CL"/>
+        </w:rPr>
+        <w:t>Ver estado de pacientes</w:t>
+      </w:r>
     </w:p>
     <w:p>
       <w:pPr>
@@ -187,6 +194,23 @@
         </w:rPr>
         <w:t>:</w:t>
       </w:r>
+      <w:r>
+        <w:rPr>
+          <w:rFonts w:cs="Arial"/>
+          <w:b/>
+          <w:bCs/>
+          <w:lang w:val="es-CL"/>
+        </w:rPr>
+        <w:t xml:space="preserve"> </w:t>
+      </w:r>
+      <w:r>
+        <w:rPr>
+          <w:rFonts w:cs="Arial"/>
+          <w:bCs/>
+          <w:lang w:val="es-CL"/>
+        </w:rPr>
+        <w:t>Poder ver el estado actual de los pacientes, viendo quienes están pasados en días, los que están por cumplir los días de hospitalización y ver a los que les quedan varios días para ser dados de alta.</w:t>
+      </w:r>
     </w:p>
     <w:p>
       <w:pPr>
@@ -274,6 +298,7 @@
       <w:pPr>
         <w:pStyle w:val="Textoindependiente"/>
         <w:rPr>
+          <w:spacing w:val="-2"/>
           <w:lang w:val="es-CL"/>
         </w:rPr>
       </w:pPr>
@@ -297,6 +322,21 @@
         </w:rPr>
         <w:t xml:space="preserve"> </w:t>
       </w:r>
+      <w:r>
+        <w:rPr>
+          <w:spacing w:val="-2"/>
+          <w:lang w:val="es-CL"/>
+        </w:rPr>
+        <w:t>El usuario (Enfermera, Medico, Profesional de GRD) tiene acceso a la plataforma de GRD en tiempo real.</w:t>
+      </w:r>
+    </w:p>
+    <w:p>
+      <w:pPr>
+        <w:pStyle w:val="Textoindependiente"/>
+        <w:rPr>
+          <w:lang w:val="es-CL"/>
+        </w:rPr>
+      </w:pPr>
     </w:p>
     <w:p>
       <w:pPr>
@@ -334,48 +374,66 @@
         <w:rPr>
           <w:b w:val="0"/>
           <w:bCs w:val="0"/>
-        </w:rPr>
-      </w:pPr>
-      <w:r>
-        <w:rPr>
-          <w:spacing w:val="-1"/>
+          <w:lang w:val="es-CL"/>
+        </w:rPr>
+      </w:pPr>
+      <w:r>
+        <w:rPr>
+          <w:spacing w:val="-1"/>
+          <w:lang w:val="es-CL"/>
         </w:rPr>
         <w:t>ESCENAR</w:t>
       </w:r>
       <w:r>
+        <w:rPr>
+          <w:lang w:val="es-CL"/>
+        </w:rPr>
         <w:t>IO</w:t>
       </w:r>
       <w:r>
         <w:rPr>
           <w:spacing w:val="-14"/>
+          <w:lang w:val="es-CL"/>
         </w:rPr>
         <w:t xml:space="preserve"> </w:t>
       </w:r>
       <w:r>
         <w:rPr>
           <w:spacing w:val="-1"/>
+          <w:lang w:val="es-CL"/>
         </w:rPr>
         <w:t>PR</w:t>
       </w:r>
       <w:r>
+        <w:rPr>
+          <w:lang w:val="es-CL"/>
+        </w:rPr>
         <w:t>I</w:t>
       </w:r>
       <w:r>
         <w:rPr>
           <w:spacing w:val="-1"/>
+          <w:lang w:val="es-CL"/>
         </w:rPr>
         <w:t>NC</w:t>
       </w:r>
       <w:r>
+        <w:rPr>
+          <w:lang w:val="es-CL"/>
+        </w:rPr>
         <w:t>I</w:t>
       </w:r>
       <w:r>
         <w:rPr>
           <w:spacing w:val="-1"/>
+          <w:lang w:val="es-CL"/>
         </w:rPr>
         <w:t>PAL</w:t>
       </w:r>
       <w:r>
+        <w:rPr>
+          <w:lang w:val="es-CL"/>
+        </w:rPr>
         <w:t>:</w:t>
       </w:r>
     </w:p>
@@ -385,169 +443,17 @@
         <w:rPr>
           <w:sz w:val="14"/>
           <w:szCs w:val="14"/>
-        </w:rPr>
-      </w:pPr>
-    </w:p>
-    <w:p>
-      <w:pPr>
-        <w:spacing w:line="200" w:lineRule="exact"/>
-        <w:rPr>
-          <w:sz w:val="20"/>
-          <w:szCs w:val="20"/>
-        </w:rPr>
-      </w:pPr>
-    </w:p>
-    <w:p>
-      <w:pPr>
-        <w:ind w:left="101"/>
+          <w:lang w:val="es-CL"/>
+        </w:rPr>
+      </w:pPr>
+    </w:p>
+    <w:p>
+      <w:pPr>
         <w:rPr>
           <w:rFonts w:ascii="Arial" w:eastAsia="Arial" w:hAnsi="Arial" w:cs="Arial"/>
-        </w:rPr>
-      </w:pPr>
-      <w:proofErr w:type="spellStart"/>
-      <w:r>
-        <w:rPr>
-          <w:rFonts w:ascii="Arial" w:eastAsia="Arial" w:hAnsi="Arial" w:cs="Arial"/>
-          <w:b/>
-          <w:bCs/>
-          <w:spacing w:val="-1"/>
-        </w:rPr>
-        <w:t>Escenar</w:t>
-      </w:r>
-      <w:r>
-        <w:rPr>
-          <w:rFonts w:ascii="Arial" w:eastAsia="Arial" w:hAnsi="Arial" w:cs="Arial"/>
-          <w:b/>
-          <w:bCs/>
-        </w:rPr>
-        <w:t>io</w:t>
-      </w:r>
-      <w:proofErr w:type="spellEnd"/>
-      <w:r>
-        <w:rPr>
-          <w:rFonts w:ascii="Arial" w:eastAsia="Arial" w:hAnsi="Arial" w:cs="Arial"/>
-          <w:b/>
-          <w:bCs/>
-          <w:spacing w:val="-6"/>
-        </w:rPr>
-        <w:t xml:space="preserve"> </w:t>
-      </w:r>
-      <w:r>
-        <w:rPr>
-          <w:rFonts w:ascii="Arial" w:eastAsia="Arial" w:hAnsi="Arial" w:cs="Arial"/>
-          <w:b/>
-          <w:bCs/>
-          <w:spacing w:val="-1"/>
-        </w:rPr>
-        <w:t>1</w:t>
-      </w:r>
-      <w:r>
-        <w:rPr>
-          <w:rFonts w:ascii="Arial" w:eastAsia="Arial" w:hAnsi="Arial" w:cs="Arial"/>
-          <w:b/>
-          <w:bCs/>
-        </w:rPr>
-        <w:t>:</w:t>
-      </w:r>
-      <w:r>
-        <w:rPr>
-          <w:rFonts w:ascii="Arial" w:eastAsia="Arial" w:hAnsi="Arial" w:cs="Arial"/>
-          <w:b/>
-          <w:bCs/>
-          <w:spacing w:val="-6"/>
-        </w:rPr>
-        <w:t xml:space="preserve"> </w:t>
-      </w:r>
-      <w:proofErr w:type="spellStart"/>
-      <w:r>
-        <w:rPr>
-          <w:rFonts w:ascii="Arial" w:eastAsia="Arial" w:hAnsi="Arial" w:cs="Arial"/>
-          <w:b/>
-          <w:bCs/>
-          <w:i/>
-          <w:spacing w:val="-1"/>
-        </w:rPr>
-        <w:t>Usuar</w:t>
-      </w:r>
-      <w:r>
-        <w:rPr>
-          <w:rFonts w:ascii="Arial" w:eastAsia="Arial" w:hAnsi="Arial" w:cs="Arial"/>
-          <w:b/>
-          <w:bCs/>
-          <w:i/>
-        </w:rPr>
-        <w:t>io</w:t>
-      </w:r>
-      <w:proofErr w:type="spellEnd"/>
-      <w:r>
-        <w:rPr>
-          <w:rFonts w:ascii="Arial" w:eastAsia="Arial" w:hAnsi="Arial" w:cs="Arial"/>
-          <w:b/>
-          <w:bCs/>
-          <w:i/>
-          <w:spacing w:val="-6"/>
-        </w:rPr>
-        <w:t xml:space="preserve"> </w:t>
-      </w:r>
-      <w:proofErr w:type="spellStart"/>
-      <w:r>
-        <w:rPr>
-          <w:rFonts w:ascii="Arial" w:eastAsia="Arial" w:hAnsi="Arial" w:cs="Arial"/>
-          <w:b/>
-          <w:bCs/>
-          <w:i/>
-          <w:spacing w:val="-1"/>
-        </w:rPr>
-        <w:t>Es</w:t>
-      </w:r>
-      <w:r>
-        <w:rPr>
-          <w:rFonts w:ascii="Arial" w:eastAsia="Arial" w:hAnsi="Arial" w:cs="Arial"/>
-          <w:b/>
-          <w:bCs/>
-          <w:i/>
-        </w:rPr>
-        <w:t>t</w:t>
-      </w:r>
-      <w:r>
-        <w:rPr>
-          <w:rFonts w:ascii="Arial" w:eastAsia="Arial" w:hAnsi="Arial" w:cs="Arial"/>
-          <w:b/>
-          <w:bCs/>
-          <w:i/>
-          <w:spacing w:val="-1"/>
-        </w:rPr>
-        <w:t>ud</w:t>
-      </w:r>
-      <w:r>
-        <w:rPr>
-          <w:rFonts w:ascii="Arial" w:eastAsia="Arial" w:hAnsi="Arial" w:cs="Arial"/>
-          <w:b/>
-          <w:bCs/>
-          <w:i/>
-        </w:rPr>
-        <w:t>i</w:t>
-      </w:r>
-      <w:r>
-        <w:rPr>
-          <w:rFonts w:ascii="Arial" w:eastAsia="Arial" w:hAnsi="Arial" w:cs="Arial"/>
-          <w:b/>
-          <w:bCs/>
-          <w:i/>
-          <w:spacing w:val="-1"/>
-        </w:rPr>
-        <w:t>an</w:t>
-      </w:r>
-      <w:r>
-        <w:rPr>
-          <w:rFonts w:ascii="Arial" w:eastAsia="Arial" w:hAnsi="Arial" w:cs="Arial"/>
-          <w:b/>
-          <w:bCs/>
-          <w:i/>
-        </w:rPr>
-        <w:t>te</w:t>
-      </w:r>
-      <w:proofErr w:type="spellEnd"/>
+          <w:lang w:val="es-CL"/>
+        </w:rPr>
+      </w:pPr>
     </w:p>
     <w:p>
       <w:pPr>
@@ -555,6 +461,7 @@
         <w:rPr>
           <w:sz w:val="4"/>
           <w:szCs w:val="4"/>
+          <w:lang w:val="es-CL"/>
         </w:rPr>
       </w:pPr>
     </w:p>
@@ -567,16 +474,16 @@
         <w:tblLook w:val="01E0" w:firstRow="1" w:lastRow="1" w:firstColumn="1" w:lastColumn="1" w:noHBand="0" w:noVBand="0"/>
       </w:tblPr>
       <w:tblGrid>
-        <w:gridCol w:w="2552"/>
-        <w:gridCol w:w="6455"/>
+        <w:gridCol w:w="2535"/>
+        <w:gridCol w:w="6412"/>
       </w:tblGrid>
       <w:tr>
         <w:trPr>
-          <w:trHeight w:hRule="exact" w:val="495"/>
+          <w:trHeight w:hRule="exact" w:val="535"/>
         </w:trPr>
         <w:tc>
           <w:tcPr>
-            <w:tcW w:w="2552" w:type="dxa"/>
+            <w:tcW w:w="2535" w:type="dxa"/>
             <w:tcBorders>
               <w:top w:val="single" w:sz="7" w:space="0" w:color="000000"/>
               <w:left w:val="single" w:sz="7" w:space="0" w:color="000000"/>
@@ -591,6 +498,7 @@
               <w:rPr>
                 <w:sz w:val="10"/>
                 <w:szCs w:val="10"/>
+                <w:lang w:val="es-CL"/>
               </w:rPr>
             </w:pPr>
           </w:p>
@@ -640,7 +548,7 @@
         </w:tc>
         <w:tc>
           <w:tcPr>
-            <w:tcW w:w="6455" w:type="dxa"/>
+            <w:tcW w:w="6412" w:type="dxa"/>
             <w:tcBorders>
               <w:top w:val="single" w:sz="7" w:space="0" w:color="000000"/>
               <w:left w:val="single" w:sz="7" w:space="0" w:color="000000"/>
@@ -732,11 +640,11 @@
       </w:tr>
       <w:tr>
         <w:trPr>
-          <w:trHeight w:hRule="exact" w:val="525"/>
+          <w:trHeight w:hRule="exact" w:val="567"/>
         </w:trPr>
         <w:tc>
           <w:tcPr>
-            <w:tcW w:w="2552" w:type="dxa"/>
+            <w:tcW w:w="2535" w:type="dxa"/>
             <w:tcBorders>
               <w:top w:val="single" w:sz="7" w:space="0" w:color="000000"/>
               <w:left w:val="single" w:sz="7" w:space="0" w:color="000000"/>
@@ -752,11 +660,19 @@
                 <w:rFonts w:ascii="Arial" w:eastAsia="Arial" w:hAnsi="Arial" w:cs="Arial"/>
               </w:rPr>
             </w:pPr>
+            <w:proofErr w:type="spellStart"/>
+            <w:r>
+              <w:rPr>
+                <w:rFonts w:ascii="Arial" w:eastAsia="Arial" w:hAnsi="Arial" w:cs="Arial"/>
+              </w:rPr>
+              <w:t>Usuario</w:t>
+            </w:r>
+            <w:proofErr w:type="spellEnd"/>
           </w:p>
         </w:tc>
         <w:tc>
           <w:tcPr>
-            <w:tcW w:w="6455" w:type="dxa"/>
+            <w:tcW w:w="6412" w:type="dxa"/>
             <w:tcBorders>
               <w:top w:val="single" w:sz="7" w:space="0" w:color="000000"/>
               <w:left w:val="single" w:sz="7" w:space="0" w:color="000000"/>
@@ -770,6 +686,46 @@
               <w:ind w:left="89"/>
               <w:rPr>
                 <w:rFonts w:ascii="Arial" w:eastAsia="Arial" w:hAnsi="Arial" w:cs="Arial"/>
+                <w:lang w:val="es-CL"/>
+              </w:rPr>
+            </w:pPr>
+            <w:r>
+              <w:rPr>
+                <w:rFonts w:ascii="Arial" w:eastAsia="Arial" w:hAnsi="Arial" w:cs="Arial"/>
+                <w:lang w:val="es-CL"/>
+              </w:rPr>
+              <w:t xml:space="preserve">Se </w:t>
+            </w:r>
+            <w:proofErr w:type="spellStart"/>
+            <w:r>
+              <w:rPr>
+                <w:rFonts w:ascii="Arial" w:eastAsia="Arial" w:hAnsi="Arial" w:cs="Arial"/>
+                <w:lang w:val="es-CL"/>
+              </w:rPr>
+              <w:t>logea</w:t>
+            </w:r>
+            <w:proofErr w:type="spellEnd"/>
+            <w:r>
+              <w:rPr>
+                <w:rFonts w:ascii="Arial" w:eastAsia="Arial" w:hAnsi="Arial" w:cs="Arial"/>
+                <w:lang w:val="es-CL"/>
+              </w:rPr>
+              <w:t xml:space="preserve"> en el s</w:t>
+            </w:r>
+            <w:r>
+              <w:rPr>
+                <w:rFonts w:ascii="Arial" w:eastAsia="Arial" w:hAnsi="Arial" w:cs="Arial"/>
+                <w:lang w:val="es-CL"/>
+              </w:rPr>
+              <w:t>istema GRD en tiempo real.</w:t>
+            </w:r>
+          </w:p>
+          <w:p>
+            <w:pPr>
+              <w:pStyle w:val="TableParagraph"/>
+              <w:rPr>
+                <w:rFonts w:ascii="Arial" w:eastAsia="Arial" w:hAnsi="Arial" w:cs="Arial"/>
+                <w:lang w:val="es-CL"/>
               </w:rPr>
             </w:pPr>
           </w:p>
@@ -777,11 +733,11 @@
       </w:tr>
       <w:tr>
         <w:trPr>
-          <w:trHeight w:hRule="exact" w:val="525"/>
+          <w:trHeight w:hRule="exact" w:val="567"/>
         </w:trPr>
         <w:tc>
           <w:tcPr>
-            <w:tcW w:w="2552" w:type="dxa"/>
+            <w:tcW w:w="2535" w:type="dxa"/>
             <w:tcBorders>
               <w:top w:val="single" w:sz="7" w:space="0" w:color="000000"/>
               <w:left w:val="single" w:sz="7" w:space="0" w:color="000000"/>
@@ -795,13 +751,21 @@
               <w:ind w:left="89"/>
               <w:rPr>
                 <w:rFonts w:ascii="Arial" w:eastAsia="Arial" w:hAnsi="Arial" w:cs="Arial"/>
-              </w:rPr>
-            </w:pPr>
+                <w:lang w:val="es-CL"/>
+              </w:rPr>
+            </w:pPr>
+            <w:r>
+              <w:rPr>
+                <w:rFonts w:ascii="Arial" w:eastAsia="Arial" w:hAnsi="Arial" w:cs="Arial"/>
+                <w:lang w:val="es-CL"/>
+              </w:rPr>
+              <w:t>Sistema</w:t>
+            </w:r>
           </w:p>
         </w:tc>
         <w:tc>
           <w:tcPr>
-            <w:tcW w:w="6455" w:type="dxa"/>
+            <w:tcW w:w="6412" w:type="dxa"/>
             <w:tcBorders>
               <w:top w:val="single" w:sz="7" w:space="0" w:color="000000"/>
               <w:left w:val="single" w:sz="7" w:space="0" w:color="000000"/>
@@ -818,16 +782,32 @@
                 <w:lang w:val="es-CL"/>
               </w:rPr>
             </w:pPr>
+            <w:r>
+              <w:rPr>
+                <w:rFonts w:ascii="Arial" w:eastAsia="Arial" w:hAnsi="Arial" w:cs="Arial"/>
+                <w:lang w:val="es-CL"/>
+              </w:rPr>
+              <w:t>Permite el acceso al sistema.</w:t>
+            </w:r>
+          </w:p>
+          <w:p>
+            <w:pPr>
+              <w:pStyle w:val="TableParagraph"/>
+              <w:rPr>
+                <w:rFonts w:ascii="Arial" w:eastAsia="Arial" w:hAnsi="Arial" w:cs="Arial"/>
+                <w:lang w:val="es-CL"/>
+              </w:rPr>
+            </w:pPr>
           </w:p>
         </w:tc>
       </w:tr>
       <w:tr>
         <w:trPr>
-          <w:trHeight w:hRule="exact" w:val="525"/>
+          <w:trHeight w:hRule="exact" w:val="567"/>
         </w:trPr>
         <w:tc>
           <w:tcPr>
-            <w:tcW w:w="2552" w:type="dxa"/>
+            <w:tcW w:w="2535" w:type="dxa"/>
             <w:tcBorders>
               <w:top w:val="single" w:sz="7" w:space="0" w:color="000000"/>
               <w:left w:val="single" w:sz="7" w:space="0" w:color="000000"/>
@@ -841,13 +821,21 @@
               <w:ind w:left="89"/>
               <w:rPr>
                 <w:rFonts w:ascii="Arial" w:eastAsia="Arial" w:hAnsi="Arial" w:cs="Arial"/>
-              </w:rPr>
-            </w:pPr>
+                <w:lang w:val="es-CL"/>
+              </w:rPr>
+            </w:pPr>
+            <w:r>
+              <w:rPr>
+                <w:rFonts w:ascii="Arial" w:eastAsia="Arial" w:hAnsi="Arial" w:cs="Arial"/>
+                <w:lang w:val="es-CL"/>
+              </w:rPr>
+              <w:t>Usuario</w:t>
+            </w:r>
           </w:p>
         </w:tc>
         <w:tc>
           <w:tcPr>
-            <w:tcW w:w="6455" w:type="dxa"/>
+            <w:tcW w:w="6412" w:type="dxa"/>
             <w:tcBorders>
               <w:top w:val="single" w:sz="7" w:space="0" w:color="000000"/>
               <w:left w:val="single" w:sz="7" w:space="0" w:color="000000"/>
@@ -864,16 +852,23 @@
                 <w:lang w:val="es-CL"/>
               </w:rPr>
             </w:pPr>
+            <w:r>
+              <w:rPr>
+                <w:rFonts w:ascii="Arial" w:eastAsia="Arial" w:hAnsi="Arial" w:cs="Arial"/>
+                <w:lang w:val="es-CL"/>
+              </w:rPr>
+              <w:t>Selecciona “Ver estado de pacientes”.</w:t>
+            </w:r>
           </w:p>
         </w:tc>
       </w:tr>
       <w:tr>
         <w:trPr>
-          <w:trHeight w:hRule="exact" w:val="525"/>
+          <w:trHeight w:hRule="exact" w:val="567"/>
         </w:trPr>
         <w:tc>
           <w:tcPr>
-            <w:tcW w:w="2552" w:type="dxa"/>
+            <w:tcW w:w="2535" w:type="dxa"/>
             <w:tcBorders>
               <w:top w:val="single" w:sz="7" w:space="0" w:color="000000"/>
               <w:left w:val="single" w:sz="7" w:space="0" w:color="000000"/>
@@ -887,13 +882,21 @@
               <w:ind w:left="89"/>
               <w:rPr>
                 <w:rFonts w:ascii="Arial" w:eastAsia="Arial" w:hAnsi="Arial" w:cs="Arial"/>
-              </w:rPr>
-            </w:pPr>
+                <w:lang w:val="es-CL"/>
+              </w:rPr>
+            </w:pPr>
+            <w:r>
+              <w:rPr>
+                <w:rFonts w:ascii="Arial" w:eastAsia="Arial" w:hAnsi="Arial" w:cs="Arial"/>
+                <w:lang w:val="es-CL"/>
+              </w:rPr>
+              <w:t>Sistema</w:t>
+            </w:r>
           </w:p>
         </w:tc>
         <w:tc>
           <w:tcPr>
-            <w:tcW w:w="6455" w:type="dxa"/>
+            <w:tcW w:w="6412" w:type="dxa"/>
             <w:tcBorders>
               <w:top w:val="single" w:sz="7" w:space="0" w:color="000000"/>
               <w:left w:val="single" w:sz="7" w:space="0" w:color="000000"/>
@@ -910,16 +913,23 @@
                 <w:lang w:val="es-CL"/>
               </w:rPr>
             </w:pPr>
+            <w:r>
+              <w:rPr>
+                <w:rFonts w:ascii="Arial" w:eastAsia="Arial" w:hAnsi="Arial" w:cs="Arial"/>
+                <w:lang w:val="es-CL"/>
+              </w:rPr>
+              <w:t>Despliega el estado actual de los pacientes del Hospital.</w:t>
+            </w:r>
           </w:p>
         </w:tc>
       </w:tr>
       <w:tr>
         <w:trPr>
-          <w:trHeight w:hRule="exact" w:val="525"/>
+          <w:trHeight w:hRule="exact" w:val="567"/>
         </w:trPr>
         <w:tc>
           <w:tcPr>
-            <w:tcW w:w="2552" w:type="dxa"/>
+            <w:tcW w:w="2535" w:type="dxa"/>
             <w:tcBorders>
               <w:top w:val="single" w:sz="7" w:space="0" w:color="000000"/>
               <w:left w:val="single" w:sz="7" w:space="0" w:color="000000"/>
@@ -933,13 +943,14 @@
               <w:ind w:left="89"/>
               <w:rPr>
                 <w:rFonts w:ascii="Arial" w:eastAsia="Arial" w:hAnsi="Arial" w:cs="Arial"/>
+                <w:lang w:val="es-CL"/>
               </w:rPr>
             </w:pPr>
           </w:p>
         </w:tc>
         <w:tc>
           <w:tcPr>
-            <w:tcW w:w="6455" w:type="dxa"/>
+            <w:tcW w:w="6412" w:type="dxa"/>
             <w:tcBorders>
               <w:top w:val="single" w:sz="7" w:space="0" w:color="000000"/>
               <w:left w:val="single" w:sz="7" w:space="0" w:color="000000"/>
@@ -980,46 +991,73 @@
       <w:pPr>
         <w:pStyle w:val="Ttulo1"/>
         <w:spacing w:before="72"/>
+      </w:pPr>
+      <w:r>
+        <w:rPr>
+          <w:spacing w:val="-1"/>
+        </w:rPr>
+        <w:t>POST</w:t>
+      </w:r>
+      <w:r>
+        <w:t>-</w:t>
+      </w:r>
+      <w:r>
+        <w:rPr>
+          <w:spacing w:val="-1"/>
+        </w:rPr>
+        <w:t>COND</w:t>
+      </w:r>
+      <w:r>
+        <w:t>I</w:t>
+      </w:r>
+      <w:r>
+        <w:rPr>
+          <w:spacing w:val="-1"/>
+        </w:rPr>
+        <w:t>C</w:t>
+      </w:r>
+      <w:r>
+        <w:t>I</w:t>
+      </w:r>
+      <w:r>
+        <w:rPr>
+          <w:spacing w:val="-1"/>
+        </w:rPr>
+        <w:t>ONES</w:t>
+      </w:r>
+      <w:r>
+        <w:t>:</w:t>
+      </w:r>
+    </w:p>
+    <w:p>
+      <w:pPr>
+        <w:pStyle w:val="Ttulo1"/>
+        <w:spacing w:before="72"/>
         <w:rPr>
           <w:b w:val="0"/>
           <w:bCs w:val="0"/>
-        </w:rPr>
-      </w:pPr>
-      <w:r>
-        <w:rPr>
-          <w:spacing w:val="-1"/>
-        </w:rPr>
-        <w:t>POST</w:t>
-      </w:r>
-      <w:r>
-        <w:t>-</w:t>
-      </w:r>
-      <w:r>
-        <w:rPr>
-          <w:spacing w:val="-1"/>
-        </w:rPr>
-        <w:t>COND</w:t>
-      </w:r>
-      <w:r>
-        <w:t>I</w:t>
-      </w:r>
-      <w:r>
-        <w:rPr>
-          <w:spacing w:val="-1"/>
-        </w:rPr>
-        <w:t>C</w:t>
-      </w:r>
-      <w:r>
-        <w:t>I</w:t>
-      </w:r>
-      <w:r>
-        <w:rPr>
-          <w:spacing w:val="-1"/>
-        </w:rPr>
-        <w:t>ONES</w:t>
-      </w:r>
-      <w:r>
-        <w:t>:</w:t>
+          <w:lang w:val="es-CL"/>
+        </w:rPr>
+      </w:pPr>
+      <w:r>
+        <w:rPr>
+          <w:lang w:val="es-CL"/>
+        </w:rPr>
+        <w:t xml:space="preserve">1.- </w:t>
+      </w:r>
+      <w:r>
+        <w:rPr>
+          <w:b w:val="0"/>
+          <w:lang w:val="es-CL"/>
+        </w:rPr>
+        <w:t>El usuario ve c</w:t>
+      </w:r>
+      <w:r>
+        <w:rPr>
+          <w:b w:val="0"/>
+          <w:lang w:val="es-CL"/>
+        </w:rPr>
+        <w:t>orrectamente la situación actual de los pacientes en el Hospital</w:t>
       </w:r>
     </w:p>
     <w:p>
@@ -1058,6 +1096,7 @@
         <w:rPr>
           <w:b w:val="0"/>
           <w:bCs w:val="0"/>
+          <w:lang w:val="es-CL"/>
         </w:rPr>
         <w:sectPr>
           <w:pgSz w:w="11920" w:h="16860"/>
@@ -1068,22 +1107,2625 @@
       <w:r>
         <w:rPr>
           <w:spacing w:val="-1"/>
+          <w:lang w:val="es-CL"/>
         </w:rPr>
         <w:t>EXCEPC</w:t>
       </w:r>
       <w:r>
+        <w:rPr>
+          <w:lang w:val="es-CL"/>
+        </w:rPr>
         <w:t>I</w:t>
       </w:r>
       <w:r>
         <w:rPr>
           <w:spacing w:val="-1"/>
+          <w:lang w:val="es-CL"/>
         </w:rPr>
         <w:t>ONES</w:t>
       </w:r>
     </w:p>
     <w:p>
       <w:pPr>
-        <w:spacing w:before="8" w:line="190" w:lineRule="exact"/>
+        <w:pStyle w:val="Textoindependiente"/>
+        <w:spacing w:before="65"/>
+        <w:rPr>
+          <w:lang w:val="es-CL"/>
+        </w:rPr>
+      </w:pPr>
+      <w:r>
+        <w:rPr>
+          <w:rFonts w:cs="Arial"/>
+          <w:b/>
+          <w:bCs/>
+          <w:spacing w:val="-1"/>
+          <w:lang w:val="es-CL"/>
+        </w:rPr>
+        <w:lastRenderedPageBreak/>
+        <w:t>CAS</w:t>
+      </w:r>
+      <w:r>
+        <w:rPr>
+          <w:rFonts w:cs="Arial"/>
+          <w:b/>
+          <w:bCs/>
+          <w:lang w:val="es-CL"/>
+        </w:rPr>
+        <w:t>O</w:t>
+      </w:r>
+      <w:r>
+        <w:rPr>
+          <w:rFonts w:cs="Arial"/>
+          <w:b/>
+          <w:bCs/>
+          <w:spacing w:val="-3"/>
+          <w:lang w:val="es-CL"/>
+        </w:rPr>
+        <w:t xml:space="preserve"> </w:t>
+      </w:r>
+      <w:r>
+        <w:rPr>
+          <w:rFonts w:cs="Arial"/>
+          <w:b/>
+          <w:bCs/>
+          <w:spacing w:val="-1"/>
+          <w:lang w:val="es-CL"/>
+        </w:rPr>
+        <w:t>D</w:t>
+      </w:r>
+      <w:r>
+        <w:rPr>
+          <w:rFonts w:cs="Arial"/>
+          <w:b/>
+          <w:bCs/>
+          <w:lang w:val="es-CL"/>
+        </w:rPr>
+        <w:t>E</w:t>
+      </w:r>
+      <w:r>
+        <w:rPr>
+          <w:rFonts w:cs="Arial"/>
+          <w:b/>
+          <w:bCs/>
+          <w:spacing w:val="-2"/>
+          <w:lang w:val="es-CL"/>
+        </w:rPr>
+        <w:t xml:space="preserve"> </w:t>
+      </w:r>
+      <w:r>
+        <w:rPr>
+          <w:rFonts w:cs="Arial"/>
+          <w:b/>
+          <w:bCs/>
+          <w:spacing w:val="-1"/>
+          <w:lang w:val="es-CL"/>
+        </w:rPr>
+        <w:t>US</w:t>
+      </w:r>
+      <w:r>
+        <w:rPr>
+          <w:rFonts w:cs="Arial"/>
+          <w:b/>
+          <w:bCs/>
+          <w:lang w:val="es-CL"/>
+        </w:rPr>
+        <w:t>O</w:t>
+      </w:r>
+      <w:r>
+        <w:rPr>
+          <w:rFonts w:cs="Arial"/>
+          <w:b/>
+          <w:bCs/>
+          <w:spacing w:val="-2"/>
+          <w:lang w:val="es-CL"/>
+        </w:rPr>
+        <w:t xml:space="preserve"> </w:t>
+      </w:r>
+      <w:r>
+        <w:rPr>
+          <w:rFonts w:cs="Arial"/>
+          <w:b/>
+          <w:bCs/>
+          <w:spacing w:val="-2"/>
+          <w:lang w:val="es-CL"/>
+        </w:rPr>
+        <w:t>1</w:t>
+      </w:r>
+      <w:r>
+        <w:rPr>
+          <w:lang w:val="es-CL"/>
+        </w:rPr>
+        <w:t>:</w:t>
+      </w:r>
+      <w:r>
+        <w:rPr>
+          <w:spacing w:val="-2"/>
+          <w:lang w:val="es-CL"/>
+        </w:rPr>
+        <w:t xml:space="preserve"> </w:t>
+      </w:r>
+      <w:r>
+        <w:rPr>
+          <w:spacing w:val="-2"/>
+          <w:lang w:val="es-CL"/>
+        </w:rPr>
+        <w:t>Ver reporte de Unidad Medica</w:t>
+      </w:r>
+    </w:p>
+    <w:p>
+      <w:pPr>
+        <w:spacing w:before="8" w:line="140" w:lineRule="exact"/>
+        <w:rPr>
+          <w:sz w:val="14"/>
+          <w:szCs w:val="14"/>
+          <w:lang w:val="es-CL"/>
+        </w:rPr>
+      </w:pPr>
+    </w:p>
+    <w:p>
+      <w:pPr>
+        <w:spacing w:line="200" w:lineRule="exact"/>
+        <w:rPr>
+          <w:sz w:val="20"/>
+          <w:szCs w:val="20"/>
+          <w:lang w:val="es-CL"/>
+        </w:rPr>
+      </w:pPr>
+    </w:p>
+    <w:p>
+      <w:pPr>
+        <w:pStyle w:val="Textoindependiente"/>
+        <w:spacing w:line="284" w:lineRule="auto"/>
+        <w:rPr>
+          <w:lang w:val="es-CL"/>
+        </w:rPr>
+      </w:pPr>
+      <w:r>
+        <w:rPr>
+          <w:rFonts w:cs="Arial"/>
+          <w:b/>
+          <w:bCs/>
+          <w:spacing w:val="-1"/>
+          <w:lang w:val="es-CL"/>
+        </w:rPr>
+        <w:t>OBJET</w:t>
+      </w:r>
+      <w:r>
+        <w:rPr>
+          <w:rFonts w:cs="Arial"/>
+          <w:b/>
+          <w:bCs/>
+          <w:lang w:val="es-CL"/>
+        </w:rPr>
+        <w:t>I</w:t>
+      </w:r>
+      <w:r>
+        <w:rPr>
+          <w:rFonts w:cs="Arial"/>
+          <w:b/>
+          <w:bCs/>
+          <w:spacing w:val="-1"/>
+          <w:lang w:val="es-CL"/>
+        </w:rPr>
+        <w:t>VO</w:t>
+      </w:r>
+      <w:r>
+        <w:rPr>
+          <w:rFonts w:cs="Arial"/>
+          <w:b/>
+          <w:bCs/>
+          <w:lang w:val="es-CL"/>
+        </w:rPr>
+        <w:t>:</w:t>
+      </w:r>
+      <w:r>
+        <w:rPr>
+          <w:rFonts w:cs="Arial"/>
+          <w:b/>
+          <w:bCs/>
+          <w:lang w:val="es-CL"/>
+        </w:rPr>
+        <w:t xml:space="preserve"> </w:t>
+      </w:r>
+      <w:r>
+        <w:rPr>
+          <w:rFonts w:cs="Arial"/>
+          <w:bCs/>
+          <w:lang w:val="es-CL"/>
+        </w:rPr>
+        <w:t xml:space="preserve">Poder ver el </w:t>
+      </w:r>
+      <w:r>
+        <w:rPr>
+          <w:rFonts w:cs="Arial"/>
+          <w:bCs/>
+          <w:lang w:val="es-CL"/>
+        </w:rPr>
+        <w:t>reporte de la unidad médica, donde podrá ver las estadísticas por mes, semestre y año de: porcentaje de pacientes que se han quedado más del tiempo que establece el GRD, porcentaje de pacientes que se han ido de alta en el tiempo indicado, porcentaje de pacientes, que han tenido un cambio de diagnóstico principal para alargar sus días de hospitalización</w:t>
+      </w:r>
+      <w:r>
+        <w:rPr>
+          <w:rFonts w:cs="Arial"/>
+          <w:bCs/>
+          <w:lang w:val="es-CL"/>
+        </w:rPr>
+        <w:t>.</w:t>
+      </w:r>
+    </w:p>
+    <w:p>
+      <w:pPr>
+        <w:spacing w:before="2" w:line="100" w:lineRule="exact"/>
+        <w:rPr>
+          <w:sz w:val="10"/>
+          <w:szCs w:val="10"/>
+          <w:lang w:val="es-CL"/>
+        </w:rPr>
+      </w:pPr>
+    </w:p>
+    <w:p>
+      <w:pPr>
+        <w:spacing w:line="200" w:lineRule="exact"/>
+        <w:rPr>
+          <w:sz w:val="20"/>
+          <w:szCs w:val="20"/>
+          <w:lang w:val="es-CL"/>
+        </w:rPr>
+      </w:pPr>
+    </w:p>
+    <w:p>
+      <w:pPr>
+        <w:pStyle w:val="Ttulo1"/>
+        <w:rPr>
+          <w:b w:val="0"/>
+          <w:bCs w:val="0"/>
+          <w:lang w:val="es-CL"/>
+        </w:rPr>
+      </w:pPr>
+      <w:r>
+        <w:rPr>
+          <w:spacing w:val="-1"/>
+          <w:lang w:val="es-CL"/>
+        </w:rPr>
+        <w:t>PRE</w:t>
+      </w:r>
+      <w:r>
+        <w:rPr>
+          <w:lang w:val="es-CL"/>
+        </w:rPr>
+        <w:t>-</w:t>
+      </w:r>
+      <w:r>
+        <w:rPr>
+          <w:spacing w:val="-1"/>
+          <w:lang w:val="es-CL"/>
+        </w:rPr>
+        <w:t>COND</w:t>
+      </w:r>
+      <w:r>
+        <w:rPr>
+          <w:lang w:val="es-CL"/>
+        </w:rPr>
+        <w:t>I</w:t>
+      </w:r>
+      <w:r>
+        <w:rPr>
+          <w:spacing w:val="-1"/>
+          <w:lang w:val="es-CL"/>
+        </w:rPr>
+        <w:t>C</w:t>
+      </w:r>
+      <w:r>
+        <w:rPr>
+          <w:lang w:val="es-CL"/>
+        </w:rPr>
+        <w:t>I</w:t>
+      </w:r>
+      <w:r>
+        <w:rPr>
+          <w:spacing w:val="-1"/>
+          <w:lang w:val="es-CL"/>
+        </w:rPr>
+        <w:t>ONES</w:t>
+      </w:r>
+      <w:r>
+        <w:rPr>
+          <w:lang w:val="es-CL"/>
+        </w:rPr>
+        <w:t>:</w:t>
+      </w:r>
+    </w:p>
+    <w:p>
+      <w:pPr>
+        <w:pStyle w:val="Textoindependiente"/>
+        <w:rPr>
+          <w:spacing w:val="-2"/>
+          <w:lang w:val="es-CL"/>
+        </w:rPr>
+      </w:pPr>
+      <w:r>
+        <w:rPr>
+          <w:spacing w:val="-1"/>
+          <w:lang w:val="es-CL"/>
+        </w:rPr>
+        <w:t>1</w:t>
+      </w:r>
+      <w:r>
+        <w:rPr>
+          <w:lang w:val="es-CL"/>
+        </w:rPr>
+        <w:t>.-</w:t>
+      </w:r>
+      <w:r>
+        <w:rPr>
+          <w:spacing w:val="-2"/>
+          <w:lang w:val="es-CL"/>
+        </w:rPr>
+        <w:t xml:space="preserve"> </w:t>
+      </w:r>
+      <w:r>
+        <w:rPr>
+          <w:spacing w:val="-2"/>
+          <w:lang w:val="es-CL"/>
+        </w:rPr>
+        <w:t>El usuario (Enfermera, Medico, Profesional de GRD) tiene acceso a la plataforma de GRD en tiempo real.</w:t>
+      </w:r>
+    </w:p>
+    <w:p>
+      <w:pPr>
+        <w:pStyle w:val="Textoindependiente"/>
+        <w:rPr>
+          <w:lang w:val="es-CL"/>
+        </w:rPr>
+      </w:pPr>
+    </w:p>
+    <w:p>
+      <w:pPr>
+        <w:spacing w:line="200" w:lineRule="exact"/>
+        <w:rPr>
+          <w:sz w:val="20"/>
+          <w:szCs w:val="20"/>
+          <w:lang w:val="es-CL"/>
+        </w:rPr>
+      </w:pPr>
+    </w:p>
+    <w:p>
+      <w:pPr>
+        <w:spacing w:line="200" w:lineRule="exact"/>
+        <w:rPr>
+          <w:sz w:val="20"/>
+          <w:szCs w:val="20"/>
+          <w:lang w:val="es-CL"/>
+        </w:rPr>
+      </w:pPr>
+    </w:p>
+    <w:p>
+      <w:pPr>
+        <w:spacing w:before="2" w:line="200" w:lineRule="exact"/>
+        <w:rPr>
+          <w:sz w:val="20"/>
+          <w:szCs w:val="20"/>
+          <w:lang w:val="es-CL"/>
+        </w:rPr>
+      </w:pPr>
+    </w:p>
+    <w:p>
+      <w:pPr>
+        <w:pStyle w:val="Ttulo1"/>
+        <w:rPr>
+          <w:b w:val="0"/>
+          <w:bCs w:val="0"/>
+          <w:lang w:val="es-CL"/>
+        </w:rPr>
+      </w:pPr>
+      <w:r>
+        <w:rPr>
+          <w:spacing w:val="-1"/>
+          <w:lang w:val="es-CL"/>
+        </w:rPr>
+        <w:t>ESCENAR</w:t>
+      </w:r>
+      <w:r>
+        <w:rPr>
+          <w:lang w:val="es-CL"/>
+        </w:rPr>
+        <w:t>IO</w:t>
+      </w:r>
+      <w:r>
+        <w:rPr>
+          <w:spacing w:val="-14"/>
+          <w:lang w:val="es-CL"/>
+        </w:rPr>
+        <w:t xml:space="preserve"> </w:t>
+      </w:r>
+      <w:r>
+        <w:rPr>
+          <w:spacing w:val="-1"/>
+          <w:lang w:val="es-CL"/>
+        </w:rPr>
+        <w:t>PR</w:t>
+      </w:r>
+      <w:r>
+        <w:rPr>
+          <w:lang w:val="es-CL"/>
+        </w:rPr>
+        <w:t>I</w:t>
+      </w:r>
+      <w:r>
+        <w:rPr>
+          <w:spacing w:val="-1"/>
+          <w:lang w:val="es-CL"/>
+        </w:rPr>
+        <w:t>NC</w:t>
+      </w:r>
+      <w:r>
+        <w:rPr>
+          <w:lang w:val="es-CL"/>
+        </w:rPr>
+        <w:t>I</w:t>
+      </w:r>
+      <w:r>
+        <w:rPr>
+          <w:spacing w:val="-1"/>
+          <w:lang w:val="es-CL"/>
+        </w:rPr>
+        <w:t>PAL</w:t>
+      </w:r>
+      <w:r>
+        <w:rPr>
+          <w:lang w:val="es-CL"/>
+        </w:rPr>
+        <w:t>:</w:t>
+      </w:r>
+    </w:p>
+    <w:p>
+      <w:pPr>
+        <w:spacing w:before="8" w:line="140" w:lineRule="exact"/>
+        <w:rPr>
+          <w:sz w:val="14"/>
+          <w:szCs w:val="14"/>
+          <w:lang w:val="es-CL"/>
+        </w:rPr>
+      </w:pPr>
+    </w:p>
+    <w:p>
+      <w:pPr>
+        <w:rPr>
+          <w:rFonts w:ascii="Arial" w:eastAsia="Arial" w:hAnsi="Arial" w:cs="Arial"/>
+          <w:lang w:val="es-CL"/>
+        </w:rPr>
+      </w:pPr>
+    </w:p>
+    <w:p>
+      <w:pPr>
+        <w:spacing w:before="2" w:line="10" w:lineRule="exact"/>
+        <w:rPr>
+          <w:sz w:val="4"/>
+          <w:szCs w:val="4"/>
+          <w:lang w:val="es-CL"/>
+        </w:rPr>
+      </w:pPr>
+    </w:p>
+    <w:tbl>
+      <w:tblPr>
+        <w:tblStyle w:val="TableNormal"/>
+        <w:tblW w:w="0" w:type="auto"/>
+        <w:tblInd w:w="100" w:type="dxa"/>
+        <w:tblLayout w:type="fixed"/>
+        <w:tblLook w:val="01E0" w:firstRow="1" w:lastRow="1" w:firstColumn="1" w:lastColumn="1" w:noHBand="0" w:noVBand="0"/>
+      </w:tblPr>
+      <w:tblGrid>
+        <w:gridCol w:w="2535"/>
+        <w:gridCol w:w="6412"/>
+      </w:tblGrid>
+      <w:tr>
+        <w:trPr>
+          <w:trHeight w:hRule="exact" w:val="535"/>
+        </w:trPr>
+        <w:tc>
+          <w:tcPr>
+            <w:tcW w:w="2535" w:type="dxa"/>
+            <w:tcBorders>
+              <w:top w:val="single" w:sz="7" w:space="0" w:color="000000"/>
+              <w:left w:val="single" w:sz="7" w:space="0" w:color="000000"/>
+              <w:bottom w:val="single" w:sz="7" w:space="0" w:color="000000"/>
+              <w:right w:val="single" w:sz="7" w:space="0" w:color="000000"/>
+            </w:tcBorders>
+          </w:tcPr>
+          <w:p>
+            <w:pPr>
+              <w:pStyle w:val="TableParagraph"/>
+              <w:spacing w:before="8" w:line="100" w:lineRule="exact"/>
+              <w:rPr>
+                <w:sz w:val="10"/>
+                <w:szCs w:val="10"/>
+                <w:lang w:val="es-CL"/>
+              </w:rPr>
+            </w:pPr>
+          </w:p>
+          <w:p>
+            <w:pPr>
+              <w:pStyle w:val="TableParagraph"/>
+              <w:ind w:left="89"/>
+              <w:rPr>
+                <w:rFonts w:ascii="Arial" w:eastAsia="Arial" w:hAnsi="Arial" w:cs="Arial"/>
+              </w:rPr>
+            </w:pPr>
+            <w:r>
+              <w:rPr>
+                <w:rFonts w:ascii="Arial" w:eastAsia="Arial" w:hAnsi="Arial" w:cs="Arial"/>
+                <w:b/>
+                <w:bCs/>
+                <w:spacing w:val="-1"/>
+              </w:rPr>
+              <w:t>Ac</w:t>
+            </w:r>
+            <w:r>
+              <w:rPr>
+                <w:rFonts w:ascii="Arial" w:eastAsia="Arial" w:hAnsi="Arial" w:cs="Arial"/>
+                <w:b/>
+                <w:bCs/>
+              </w:rPr>
+              <w:t>t</w:t>
+            </w:r>
+            <w:r>
+              <w:rPr>
+                <w:rFonts w:ascii="Arial" w:eastAsia="Arial" w:hAnsi="Arial" w:cs="Arial"/>
+                <w:b/>
+                <w:bCs/>
+                <w:spacing w:val="-1"/>
+              </w:rPr>
+              <w:t>o</w:t>
+            </w:r>
+            <w:r>
+              <w:rPr>
+                <w:rFonts w:ascii="Arial" w:eastAsia="Arial" w:hAnsi="Arial" w:cs="Arial"/>
+                <w:b/>
+                <w:bCs/>
+              </w:rPr>
+              <w:t>r</w:t>
+            </w:r>
+          </w:p>
+        </w:tc>
+        <w:tc>
+          <w:tcPr>
+            <w:tcW w:w="6412" w:type="dxa"/>
+            <w:tcBorders>
+              <w:top w:val="single" w:sz="7" w:space="0" w:color="000000"/>
+              <w:left w:val="single" w:sz="7" w:space="0" w:color="000000"/>
+              <w:bottom w:val="single" w:sz="7" w:space="0" w:color="000000"/>
+              <w:right w:val="single" w:sz="7" w:space="0" w:color="000000"/>
+            </w:tcBorders>
+          </w:tcPr>
+          <w:p>
+            <w:pPr>
+              <w:pStyle w:val="TableParagraph"/>
+              <w:spacing w:before="8" w:line="100" w:lineRule="exact"/>
+              <w:rPr>
+                <w:sz w:val="10"/>
+                <w:szCs w:val="10"/>
+              </w:rPr>
+            </w:pPr>
+          </w:p>
+          <w:p>
+            <w:pPr>
+              <w:pStyle w:val="TableParagraph"/>
+              <w:ind w:left="89"/>
+              <w:rPr>
+                <w:rFonts w:ascii="Arial" w:eastAsia="Arial" w:hAnsi="Arial" w:cs="Arial"/>
+              </w:rPr>
+            </w:pPr>
+            <w:proofErr w:type="spellStart"/>
+            <w:r>
+              <w:rPr>
+                <w:rFonts w:ascii="Arial" w:eastAsia="Arial" w:hAnsi="Arial" w:cs="Arial"/>
+                <w:b/>
+                <w:bCs/>
+              </w:rPr>
+              <w:t>I</w:t>
+            </w:r>
+            <w:r>
+              <w:rPr>
+                <w:rFonts w:ascii="Arial" w:eastAsia="Arial" w:hAnsi="Arial" w:cs="Arial"/>
+                <w:b/>
+                <w:bCs/>
+                <w:spacing w:val="-1"/>
+              </w:rPr>
+              <w:t>n</w:t>
+            </w:r>
+            <w:r>
+              <w:rPr>
+                <w:rFonts w:ascii="Arial" w:eastAsia="Arial" w:hAnsi="Arial" w:cs="Arial"/>
+                <w:b/>
+                <w:bCs/>
+              </w:rPr>
+              <w:t>t</w:t>
+            </w:r>
+            <w:r>
+              <w:rPr>
+                <w:rFonts w:ascii="Arial" w:eastAsia="Arial" w:hAnsi="Arial" w:cs="Arial"/>
+                <w:b/>
+                <w:bCs/>
+                <w:spacing w:val="-1"/>
+              </w:rPr>
+              <w:t>eracc</w:t>
+            </w:r>
+            <w:r>
+              <w:rPr>
+                <w:rFonts w:ascii="Arial" w:eastAsia="Arial" w:hAnsi="Arial" w:cs="Arial"/>
+                <w:b/>
+                <w:bCs/>
+              </w:rPr>
+              <w:t>i</w:t>
+            </w:r>
+            <w:r>
+              <w:rPr>
+                <w:rFonts w:ascii="Arial" w:eastAsia="Arial" w:hAnsi="Arial" w:cs="Arial"/>
+                <w:b/>
+                <w:bCs/>
+                <w:spacing w:val="-1"/>
+              </w:rPr>
+              <w:t>ó</w:t>
+            </w:r>
+            <w:r>
+              <w:rPr>
+                <w:rFonts w:ascii="Arial" w:eastAsia="Arial" w:hAnsi="Arial" w:cs="Arial"/>
+                <w:b/>
+                <w:bCs/>
+              </w:rPr>
+              <w:t>n</w:t>
+            </w:r>
+            <w:proofErr w:type="spellEnd"/>
+          </w:p>
+        </w:tc>
+      </w:tr>
+      <w:tr>
+        <w:trPr>
+          <w:trHeight w:hRule="exact" w:val="567"/>
+        </w:trPr>
+        <w:tc>
+          <w:tcPr>
+            <w:tcW w:w="2535" w:type="dxa"/>
+            <w:tcBorders>
+              <w:top w:val="single" w:sz="7" w:space="0" w:color="000000"/>
+              <w:left w:val="single" w:sz="7" w:space="0" w:color="000000"/>
+              <w:bottom w:val="single" w:sz="7" w:space="0" w:color="000000"/>
+              <w:right w:val="single" w:sz="7" w:space="0" w:color="000000"/>
+            </w:tcBorders>
+          </w:tcPr>
+          <w:p>
+            <w:pPr>
+              <w:pStyle w:val="TableParagraph"/>
+              <w:ind w:left="89"/>
+              <w:rPr>
+                <w:rFonts w:ascii="Arial" w:eastAsia="Arial" w:hAnsi="Arial" w:cs="Arial"/>
+              </w:rPr>
+            </w:pPr>
+            <w:proofErr w:type="spellStart"/>
+            <w:r>
+              <w:rPr>
+                <w:rFonts w:ascii="Arial" w:eastAsia="Arial" w:hAnsi="Arial" w:cs="Arial"/>
+              </w:rPr>
+              <w:t>Usuario</w:t>
+            </w:r>
+            <w:proofErr w:type="spellEnd"/>
+          </w:p>
+        </w:tc>
+        <w:tc>
+          <w:tcPr>
+            <w:tcW w:w="6412" w:type="dxa"/>
+            <w:tcBorders>
+              <w:top w:val="single" w:sz="7" w:space="0" w:color="000000"/>
+              <w:left w:val="single" w:sz="7" w:space="0" w:color="000000"/>
+              <w:bottom w:val="single" w:sz="7" w:space="0" w:color="000000"/>
+              <w:right w:val="single" w:sz="7" w:space="0" w:color="000000"/>
+            </w:tcBorders>
+          </w:tcPr>
+          <w:p>
+            <w:pPr>
+              <w:pStyle w:val="TableParagraph"/>
+              <w:ind w:left="89"/>
+              <w:rPr>
+                <w:rFonts w:ascii="Arial" w:eastAsia="Arial" w:hAnsi="Arial" w:cs="Arial"/>
+                <w:lang w:val="es-CL"/>
+              </w:rPr>
+            </w:pPr>
+            <w:r>
+              <w:rPr>
+                <w:rFonts w:ascii="Arial" w:eastAsia="Arial" w:hAnsi="Arial" w:cs="Arial"/>
+                <w:lang w:val="es-CL"/>
+              </w:rPr>
+              <w:t xml:space="preserve">Se </w:t>
+            </w:r>
+            <w:proofErr w:type="spellStart"/>
+            <w:r>
+              <w:rPr>
+                <w:rFonts w:ascii="Arial" w:eastAsia="Arial" w:hAnsi="Arial" w:cs="Arial"/>
+                <w:lang w:val="es-CL"/>
+              </w:rPr>
+              <w:t>logea</w:t>
+            </w:r>
+            <w:proofErr w:type="spellEnd"/>
+            <w:r>
+              <w:rPr>
+                <w:rFonts w:ascii="Arial" w:eastAsia="Arial" w:hAnsi="Arial" w:cs="Arial"/>
+                <w:lang w:val="es-CL"/>
+              </w:rPr>
+              <w:t xml:space="preserve"> en el s</w:t>
+            </w:r>
+            <w:r>
+              <w:rPr>
+                <w:rFonts w:ascii="Arial" w:eastAsia="Arial" w:hAnsi="Arial" w:cs="Arial"/>
+                <w:lang w:val="es-CL"/>
+              </w:rPr>
+              <w:t>istema GRD en tiempo real.</w:t>
+            </w:r>
+          </w:p>
+          <w:p>
+            <w:pPr>
+              <w:pStyle w:val="TableParagraph"/>
+              <w:rPr>
+                <w:rFonts w:ascii="Arial" w:eastAsia="Arial" w:hAnsi="Arial" w:cs="Arial"/>
+                <w:lang w:val="es-CL"/>
+              </w:rPr>
+            </w:pPr>
+          </w:p>
+        </w:tc>
+      </w:tr>
+      <w:tr>
+        <w:trPr>
+          <w:trHeight w:hRule="exact" w:val="567"/>
+        </w:trPr>
+        <w:tc>
+          <w:tcPr>
+            <w:tcW w:w="2535" w:type="dxa"/>
+            <w:tcBorders>
+              <w:top w:val="single" w:sz="7" w:space="0" w:color="000000"/>
+              <w:left w:val="single" w:sz="7" w:space="0" w:color="000000"/>
+              <w:bottom w:val="single" w:sz="7" w:space="0" w:color="000000"/>
+              <w:right w:val="single" w:sz="7" w:space="0" w:color="000000"/>
+            </w:tcBorders>
+          </w:tcPr>
+          <w:p>
+            <w:pPr>
+              <w:pStyle w:val="TableParagraph"/>
+              <w:ind w:left="89"/>
+              <w:rPr>
+                <w:rFonts w:ascii="Arial" w:eastAsia="Arial" w:hAnsi="Arial" w:cs="Arial"/>
+                <w:lang w:val="es-CL"/>
+              </w:rPr>
+            </w:pPr>
+            <w:r>
+              <w:rPr>
+                <w:rFonts w:ascii="Arial" w:eastAsia="Arial" w:hAnsi="Arial" w:cs="Arial"/>
+                <w:lang w:val="es-CL"/>
+              </w:rPr>
+              <w:t>Sistema</w:t>
+            </w:r>
+          </w:p>
+        </w:tc>
+        <w:tc>
+          <w:tcPr>
+            <w:tcW w:w="6412" w:type="dxa"/>
+            <w:tcBorders>
+              <w:top w:val="single" w:sz="7" w:space="0" w:color="000000"/>
+              <w:left w:val="single" w:sz="7" w:space="0" w:color="000000"/>
+              <w:bottom w:val="single" w:sz="7" w:space="0" w:color="000000"/>
+              <w:right w:val="single" w:sz="7" w:space="0" w:color="000000"/>
+            </w:tcBorders>
+          </w:tcPr>
+          <w:p>
+            <w:pPr>
+              <w:pStyle w:val="TableParagraph"/>
+              <w:ind w:left="89"/>
+              <w:rPr>
+                <w:rFonts w:ascii="Arial" w:eastAsia="Arial" w:hAnsi="Arial" w:cs="Arial"/>
+                <w:lang w:val="es-CL"/>
+              </w:rPr>
+            </w:pPr>
+            <w:r>
+              <w:rPr>
+                <w:rFonts w:ascii="Arial" w:eastAsia="Arial" w:hAnsi="Arial" w:cs="Arial"/>
+                <w:lang w:val="es-CL"/>
+              </w:rPr>
+              <w:t>Permite el acceso al sistema.</w:t>
+            </w:r>
+          </w:p>
+          <w:p>
+            <w:pPr>
+              <w:pStyle w:val="TableParagraph"/>
+              <w:rPr>
+                <w:rFonts w:ascii="Arial" w:eastAsia="Arial" w:hAnsi="Arial" w:cs="Arial"/>
+                <w:lang w:val="es-CL"/>
+              </w:rPr>
+            </w:pPr>
+          </w:p>
+        </w:tc>
+      </w:tr>
+      <w:tr>
+        <w:trPr>
+          <w:trHeight w:hRule="exact" w:val="567"/>
+        </w:trPr>
+        <w:tc>
+          <w:tcPr>
+            <w:tcW w:w="2535" w:type="dxa"/>
+            <w:tcBorders>
+              <w:top w:val="single" w:sz="7" w:space="0" w:color="000000"/>
+              <w:left w:val="single" w:sz="7" w:space="0" w:color="000000"/>
+              <w:bottom w:val="single" w:sz="7" w:space="0" w:color="000000"/>
+              <w:right w:val="single" w:sz="7" w:space="0" w:color="000000"/>
+            </w:tcBorders>
+          </w:tcPr>
+          <w:p>
+            <w:pPr>
+              <w:pStyle w:val="TableParagraph"/>
+              <w:ind w:left="89"/>
+              <w:rPr>
+                <w:rFonts w:ascii="Arial" w:eastAsia="Arial" w:hAnsi="Arial" w:cs="Arial"/>
+                <w:lang w:val="es-CL"/>
+              </w:rPr>
+            </w:pPr>
+            <w:r>
+              <w:rPr>
+                <w:rFonts w:ascii="Arial" w:eastAsia="Arial" w:hAnsi="Arial" w:cs="Arial"/>
+                <w:lang w:val="es-CL"/>
+              </w:rPr>
+              <w:t>Usuario</w:t>
+            </w:r>
+          </w:p>
+        </w:tc>
+        <w:tc>
+          <w:tcPr>
+            <w:tcW w:w="6412" w:type="dxa"/>
+            <w:tcBorders>
+              <w:top w:val="single" w:sz="7" w:space="0" w:color="000000"/>
+              <w:left w:val="single" w:sz="7" w:space="0" w:color="000000"/>
+              <w:bottom w:val="single" w:sz="7" w:space="0" w:color="000000"/>
+              <w:right w:val="single" w:sz="7" w:space="0" w:color="000000"/>
+            </w:tcBorders>
+          </w:tcPr>
+          <w:p>
+            <w:pPr>
+              <w:pStyle w:val="TableParagraph"/>
+              <w:ind w:left="89"/>
+              <w:rPr>
+                <w:rFonts w:ascii="Arial" w:eastAsia="Arial" w:hAnsi="Arial" w:cs="Arial"/>
+                <w:lang w:val="es-CL"/>
+              </w:rPr>
+            </w:pPr>
+            <w:r>
+              <w:rPr>
+                <w:rFonts w:ascii="Arial" w:eastAsia="Arial" w:hAnsi="Arial" w:cs="Arial"/>
+                <w:lang w:val="es-CL"/>
+              </w:rPr>
+              <w:t xml:space="preserve">Selecciona </w:t>
+            </w:r>
+            <w:r>
+              <w:rPr>
+                <w:rFonts w:ascii="Arial" w:eastAsia="Arial" w:hAnsi="Arial" w:cs="Arial"/>
+                <w:lang w:val="es-CL"/>
+              </w:rPr>
+              <w:t>la unidad médica que desea ver.</w:t>
+            </w:r>
+          </w:p>
+        </w:tc>
+      </w:tr>
+      <w:tr>
+        <w:trPr>
+          <w:trHeight w:hRule="exact" w:val="567"/>
+        </w:trPr>
+        <w:tc>
+          <w:tcPr>
+            <w:tcW w:w="2535" w:type="dxa"/>
+            <w:tcBorders>
+              <w:top w:val="single" w:sz="7" w:space="0" w:color="000000"/>
+              <w:left w:val="single" w:sz="7" w:space="0" w:color="000000"/>
+              <w:bottom w:val="single" w:sz="7" w:space="0" w:color="000000"/>
+              <w:right w:val="single" w:sz="7" w:space="0" w:color="000000"/>
+            </w:tcBorders>
+          </w:tcPr>
+          <w:p>
+            <w:pPr>
+              <w:pStyle w:val="TableParagraph"/>
+              <w:ind w:left="89"/>
+              <w:rPr>
+                <w:rFonts w:ascii="Arial" w:eastAsia="Arial" w:hAnsi="Arial" w:cs="Arial"/>
+                <w:lang w:val="es-CL"/>
+              </w:rPr>
+            </w:pPr>
+            <w:r>
+              <w:rPr>
+                <w:rFonts w:ascii="Arial" w:eastAsia="Arial" w:hAnsi="Arial" w:cs="Arial"/>
+                <w:lang w:val="es-CL"/>
+              </w:rPr>
+              <w:t>Sistema</w:t>
+            </w:r>
+          </w:p>
+        </w:tc>
+        <w:tc>
+          <w:tcPr>
+            <w:tcW w:w="6412" w:type="dxa"/>
+            <w:tcBorders>
+              <w:top w:val="single" w:sz="7" w:space="0" w:color="000000"/>
+              <w:left w:val="single" w:sz="7" w:space="0" w:color="000000"/>
+              <w:bottom w:val="single" w:sz="7" w:space="0" w:color="000000"/>
+              <w:right w:val="single" w:sz="7" w:space="0" w:color="000000"/>
+            </w:tcBorders>
+          </w:tcPr>
+          <w:p>
+            <w:pPr>
+              <w:pStyle w:val="TableParagraph"/>
+              <w:ind w:left="89"/>
+              <w:rPr>
+                <w:rFonts w:ascii="Arial" w:eastAsia="Arial" w:hAnsi="Arial" w:cs="Arial"/>
+                <w:lang w:val="es-CL"/>
+              </w:rPr>
+            </w:pPr>
+            <w:r>
+              <w:rPr>
+                <w:rFonts w:ascii="Arial" w:eastAsia="Arial" w:hAnsi="Arial" w:cs="Arial"/>
+                <w:lang w:val="es-CL"/>
+              </w:rPr>
+              <w:t xml:space="preserve">Despliega </w:t>
+            </w:r>
+            <w:r>
+              <w:rPr>
+                <w:rFonts w:ascii="Arial" w:eastAsia="Arial" w:hAnsi="Arial" w:cs="Arial"/>
+                <w:lang w:val="es-CL"/>
+              </w:rPr>
+              <w:t>la unidad médica seleccionada.</w:t>
+            </w:r>
+          </w:p>
+        </w:tc>
+      </w:tr>
+      <w:tr>
+        <w:trPr>
+          <w:trHeight w:hRule="exact" w:val="567"/>
+        </w:trPr>
+        <w:tc>
+          <w:tcPr>
+            <w:tcW w:w="2535" w:type="dxa"/>
+            <w:tcBorders>
+              <w:top w:val="single" w:sz="7" w:space="0" w:color="000000"/>
+              <w:left w:val="single" w:sz="7" w:space="0" w:color="000000"/>
+              <w:bottom w:val="single" w:sz="7" w:space="0" w:color="000000"/>
+              <w:right w:val="single" w:sz="7" w:space="0" w:color="000000"/>
+            </w:tcBorders>
+          </w:tcPr>
+          <w:p>
+            <w:pPr>
+              <w:pStyle w:val="TableParagraph"/>
+              <w:ind w:left="89"/>
+              <w:rPr>
+                <w:rFonts w:ascii="Arial" w:eastAsia="Arial" w:hAnsi="Arial" w:cs="Arial"/>
+                <w:lang w:val="es-CL"/>
+              </w:rPr>
+            </w:pPr>
+            <w:r>
+              <w:rPr>
+                <w:rFonts w:ascii="Arial" w:eastAsia="Arial" w:hAnsi="Arial" w:cs="Arial"/>
+                <w:lang w:val="es-CL"/>
+              </w:rPr>
+              <w:t>Usuario</w:t>
+            </w:r>
+          </w:p>
+        </w:tc>
+        <w:tc>
+          <w:tcPr>
+            <w:tcW w:w="6412" w:type="dxa"/>
+            <w:tcBorders>
+              <w:top w:val="single" w:sz="7" w:space="0" w:color="000000"/>
+              <w:left w:val="single" w:sz="7" w:space="0" w:color="000000"/>
+              <w:bottom w:val="single" w:sz="7" w:space="0" w:color="000000"/>
+              <w:right w:val="single" w:sz="7" w:space="0" w:color="000000"/>
+            </w:tcBorders>
+          </w:tcPr>
+          <w:p>
+            <w:pPr>
+              <w:pStyle w:val="TableParagraph"/>
+              <w:ind w:left="89"/>
+              <w:rPr>
+                <w:rFonts w:ascii="Arial" w:eastAsia="Arial" w:hAnsi="Arial" w:cs="Arial"/>
+                <w:lang w:val="es-CL"/>
+              </w:rPr>
+            </w:pPr>
+            <w:r>
+              <w:rPr>
+                <w:rFonts w:ascii="Arial" w:eastAsia="Arial" w:hAnsi="Arial" w:cs="Arial"/>
+                <w:lang w:val="es-CL"/>
+              </w:rPr>
+              <w:t>Selecciona sección de estadísticas</w:t>
+            </w:r>
+          </w:p>
+        </w:tc>
+      </w:tr>
+      <w:tr>
+        <w:trPr>
+          <w:trHeight w:hRule="exact" w:val="567"/>
+        </w:trPr>
+        <w:tc>
+          <w:tcPr>
+            <w:tcW w:w="2535" w:type="dxa"/>
+            <w:tcBorders>
+              <w:top w:val="single" w:sz="7" w:space="0" w:color="000000"/>
+              <w:left w:val="single" w:sz="7" w:space="0" w:color="000000"/>
+              <w:bottom w:val="single" w:sz="7" w:space="0" w:color="000000"/>
+              <w:right w:val="single" w:sz="7" w:space="0" w:color="000000"/>
+            </w:tcBorders>
+          </w:tcPr>
+          <w:p>
+            <w:pPr>
+              <w:pStyle w:val="TableParagraph"/>
+              <w:ind w:left="89"/>
+              <w:rPr>
+                <w:rFonts w:ascii="Arial" w:eastAsia="Arial" w:hAnsi="Arial" w:cs="Arial"/>
+                <w:lang w:val="es-CL"/>
+              </w:rPr>
+            </w:pPr>
+            <w:r>
+              <w:rPr>
+                <w:rFonts w:ascii="Arial" w:eastAsia="Arial" w:hAnsi="Arial" w:cs="Arial"/>
+                <w:lang w:val="es-CL"/>
+              </w:rPr>
+              <w:t xml:space="preserve">Sistema </w:t>
+            </w:r>
+          </w:p>
+        </w:tc>
+        <w:tc>
+          <w:tcPr>
+            <w:tcW w:w="6412" w:type="dxa"/>
+            <w:tcBorders>
+              <w:top w:val="single" w:sz="7" w:space="0" w:color="000000"/>
+              <w:left w:val="single" w:sz="7" w:space="0" w:color="000000"/>
+              <w:bottom w:val="single" w:sz="7" w:space="0" w:color="000000"/>
+              <w:right w:val="single" w:sz="7" w:space="0" w:color="000000"/>
+            </w:tcBorders>
+          </w:tcPr>
+          <w:p>
+            <w:pPr>
+              <w:pStyle w:val="TableParagraph"/>
+              <w:ind w:left="89"/>
+              <w:rPr>
+                <w:rFonts w:ascii="Arial" w:eastAsia="Arial" w:hAnsi="Arial" w:cs="Arial"/>
+                <w:lang w:val="es-CL"/>
+              </w:rPr>
+            </w:pPr>
+            <w:r>
+              <w:rPr>
+                <w:rFonts w:ascii="Arial" w:eastAsia="Arial" w:hAnsi="Arial" w:cs="Arial"/>
+                <w:lang w:val="es-CL"/>
+              </w:rPr>
+              <w:t>Despliega sección de estadísticas de la unidad medica</w:t>
+            </w:r>
+          </w:p>
+        </w:tc>
+      </w:tr>
+      <w:tr>
+        <w:trPr>
+          <w:trHeight w:hRule="exact" w:val="567"/>
+        </w:trPr>
+        <w:tc>
+          <w:tcPr>
+            <w:tcW w:w="2535" w:type="dxa"/>
+            <w:tcBorders>
+              <w:top w:val="single" w:sz="7" w:space="0" w:color="000000"/>
+              <w:left w:val="single" w:sz="7" w:space="0" w:color="000000"/>
+              <w:bottom w:val="single" w:sz="7" w:space="0" w:color="000000"/>
+              <w:right w:val="single" w:sz="7" w:space="0" w:color="000000"/>
+            </w:tcBorders>
+          </w:tcPr>
+          <w:p>
+            <w:pPr>
+              <w:pStyle w:val="TableParagraph"/>
+              <w:ind w:left="89"/>
+              <w:rPr>
+                <w:rFonts w:ascii="Arial" w:eastAsia="Arial" w:hAnsi="Arial" w:cs="Arial"/>
+                <w:lang w:val="es-CL"/>
+              </w:rPr>
+            </w:pPr>
+            <w:r>
+              <w:rPr>
+                <w:rFonts w:ascii="Arial" w:eastAsia="Arial" w:hAnsi="Arial" w:cs="Arial"/>
+                <w:lang w:val="es-CL"/>
+              </w:rPr>
+              <w:t>Usuario</w:t>
+            </w:r>
+          </w:p>
+        </w:tc>
+        <w:tc>
+          <w:tcPr>
+            <w:tcW w:w="6412" w:type="dxa"/>
+            <w:tcBorders>
+              <w:top w:val="single" w:sz="7" w:space="0" w:color="000000"/>
+              <w:left w:val="single" w:sz="7" w:space="0" w:color="000000"/>
+              <w:bottom w:val="single" w:sz="7" w:space="0" w:color="000000"/>
+              <w:right w:val="single" w:sz="7" w:space="0" w:color="000000"/>
+            </w:tcBorders>
+          </w:tcPr>
+          <w:p>
+            <w:pPr>
+              <w:pStyle w:val="TableParagraph"/>
+              <w:ind w:left="89"/>
+              <w:rPr>
+                <w:rFonts w:ascii="Arial" w:eastAsia="Arial" w:hAnsi="Arial" w:cs="Arial"/>
+                <w:lang w:val="es-CL"/>
+              </w:rPr>
+            </w:pPr>
+            <w:r>
+              <w:rPr>
+                <w:rFonts w:ascii="Arial" w:eastAsia="Arial" w:hAnsi="Arial" w:cs="Arial"/>
+                <w:lang w:val="es-CL"/>
+              </w:rPr>
+              <w:t>Selección el periodo de tiempo que desea ver.</w:t>
+            </w:r>
+          </w:p>
+        </w:tc>
+      </w:tr>
+      <w:tr>
+        <w:trPr>
+          <w:trHeight w:hRule="exact" w:val="567"/>
+        </w:trPr>
+        <w:tc>
+          <w:tcPr>
+            <w:tcW w:w="2535" w:type="dxa"/>
+            <w:tcBorders>
+              <w:top w:val="single" w:sz="7" w:space="0" w:color="000000"/>
+              <w:left w:val="single" w:sz="7" w:space="0" w:color="000000"/>
+              <w:bottom w:val="single" w:sz="7" w:space="0" w:color="000000"/>
+              <w:right w:val="single" w:sz="7" w:space="0" w:color="000000"/>
+            </w:tcBorders>
+          </w:tcPr>
+          <w:p>
+            <w:pPr>
+              <w:pStyle w:val="TableParagraph"/>
+              <w:ind w:left="89"/>
+              <w:rPr>
+                <w:rFonts w:ascii="Arial" w:eastAsia="Arial" w:hAnsi="Arial" w:cs="Arial"/>
+                <w:lang w:val="es-CL"/>
+              </w:rPr>
+            </w:pPr>
+            <w:r>
+              <w:rPr>
+                <w:rFonts w:ascii="Arial" w:eastAsia="Arial" w:hAnsi="Arial" w:cs="Arial"/>
+                <w:lang w:val="es-CL"/>
+              </w:rPr>
+              <w:t xml:space="preserve">Sistema </w:t>
+            </w:r>
+          </w:p>
+        </w:tc>
+        <w:tc>
+          <w:tcPr>
+            <w:tcW w:w="6412" w:type="dxa"/>
+            <w:tcBorders>
+              <w:top w:val="single" w:sz="7" w:space="0" w:color="000000"/>
+              <w:left w:val="single" w:sz="7" w:space="0" w:color="000000"/>
+              <w:bottom w:val="single" w:sz="7" w:space="0" w:color="000000"/>
+              <w:right w:val="single" w:sz="7" w:space="0" w:color="000000"/>
+            </w:tcBorders>
+          </w:tcPr>
+          <w:p>
+            <w:pPr>
+              <w:pStyle w:val="TableParagraph"/>
+              <w:ind w:left="89"/>
+              <w:rPr>
+                <w:rFonts w:ascii="Arial" w:eastAsia="Arial" w:hAnsi="Arial" w:cs="Arial"/>
+                <w:lang w:val="es-CL"/>
+              </w:rPr>
+            </w:pPr>
+            <w:r>
+              <w:rPr>
+                <w:rFonts w:ascii="Arial" w:eastAsia="Arial" w:hAnsi="Arial" w:cs="Arial"/>
+                <w:lang w:val="es-CL"/>
+              </w:rPr>
+              <w:t>Entrega las estadísticas de la unidad en el periodo de tiempo seleccionado.</w:t>
+            </w:r>
+          </w:p>
+        </w:tc>
+      </w:tr>
+    </w:tbl>
+    <w:p>
+      <w:pPr>
+        <w:spacing w:before="11" w:line="220" w:lineRule="exact"/>
+        <w:rPr>
+          <w:lang w:val="es-CL"/>
+        </w:rPr>
+      </w:pPr>
+    </w:p>
+    <w:p>
+      <w:pPr>
+        <w:spacing w:before="11" w:line="220" w:lineRule="exact"/>
+        <w:rPr>
+          <w:lang w:val="es-CL"/>
+        </w:rPr>
+      </w:pPr>
+    </w:p>
+    <w:p>
+      <w:pPr>
+        <w:pStyle w:val="Ttulo1"/>
+        <w:spacing w:before="72"/>
+        <w:rPr>
+          <w:lang w:val="es-CL"/>
+        </w:rPr>
+      </w:pPr>
+      <w:proofErr w:type="gramStart"/>
+      <w:r>
+        <w:rPr>
+          <w:spacing w:val="-1"/>
+          <w:lang w:val="es-CL"/>
+        </w:rPr>
+        <w:t>POST</w:t>
+      </w:r>
+      <w:r>
+        <w:rPr>
+          <w:lang w:val="es-CL"/>
+        </w:rPr>
+        <w:t>-</w:t>
+      </w:r>
+      <w:r>
+        <w:rPr>
+          <w:spacing w:val="-1"/>
+          <w:lang w:val="es-CL"/>
+        </w:rPr>
+        <w:t>COND</w:t>
+      </w:r>
+      <w:r>
+        <w:rPr>
+          <w:lang w:val="es-CL"/>
+        </w:rPr>
+        <w:t>I</w:t>
+      </w:r>
+      <w:r>
+        <w:rPr>
+          <w:spacing w:val="-1"/>
+          <w:lang w:val="es-CL"/>
+        </w:rPr>
+        <w:t>C</w:t>
+      </w:r>
+      <w:r>
+        <w:rPr>
+          <w:lang w:val="es-CL"/>
+        </w:rPr>
+        <w:t>I</w:t>
+      </w:r>
+      <w:r>
+        <w:rPr>
+          <w:spacing w:val="-1"/>
+          <w:lang w:val="es-CL"/>
+        </w:rPr>
+        <w:t>ONES</w:t>
+      </w:r>
+      <w:proofErr w:type="gramEnd"/>
+      <w:r>
+        <w:rPr>
+          <w:lang w:val="es-CL"/>
+        </w:rPr>
+        <w:t>:</w:t>
+      </w:r>
+    </w:p>
+    <w:p>
+      <w:pPr>
+        <w:pStyle w:val="Ttulo1"/>
+        <w:spacing w:before="72"/>
+        <w:rPr>
+          <w:b w:val="0"/>
+          <w:bCs w:val="0"/>
+          <w:lang w:val="es-CL"/>
+        </w:rPr>
+      </w:pPr>
+      <w:r>
+        <w:rPr>
+          <w:lang w:val="es-CL"/>
+        </w:rPr>
+        <w:t xml:space="preserve">1.- </w:t>
+      </w:r>
+      <w:r>
+        <w:rPr>
+          <w:b w:val="0"/>
+          <w:lang w:val="es-CL"/>
+        </w:rPr>
+        <w:t>El usuario ve c</w:t>
+      </w:r>
+      <w:r>
+        <w:rPr>
+          <w:b w:val="0"/>
+          <w:lang w:val="es-CL"/>
+        </w:rPr>
+        <w:t xml:space="preserve">orrectamente </w:t>
+      </w:r>
+      <w:r>
+        <w:rPr>
+          <w:b w:val="0"/>
+          <w:lang w:val="es-CL"/>
+        </w:rPr>
+        <w:t>las estadísticas de la unidad en un periodo de tiempo seleccionado.</w:t>
+      </w:r>
+    </w:p>
+    <w:p>
+      <w:pPr>
+        <w:spacing w:line="200" w:lineRule="exact"/>
+        <w:rPr>
+          <w:sz w:val="20"/>
+          <w:szCs w:val="20"/>
+          <w:lang w:val="es-CL"/>
+        </w:rPr>
+      </w:pPr>
+    </w:p>
+    <w:p>
+      <w:pPr>
+        <w:spacing w:line="200" w:lineRule="exact"/>
+        <w:rPr>
+          <w:sz w:val="20"/>
+          <w:szCs w:val="20"/>
+          <w:lang w:val="es-CL"/>
+        </w:rPr>
+      </w:pPr>
+    </w:p>
+    <w:p>
+      <w:pPr>
+        <w:spacing w:before="8" w:line="240" w:lineRule="exact"/>
+        <w:rPr>
+          <w:sz w:val="24"/>
+          <w:szCs w:val="24"/>
+          <w:lang w:val="es-CL"/>
+        </w:rPr>
+      </w:pPr>
+    </w:p>
+    <w:p>
+      <w:pPr>
+        <w:pStyle w:val="Ttulo1"/>
+        <w:rPr>
+          <w:b w:val="0"/>
+          <w:bCs w:val="0"/>
+          <w:lang w:val="es-CL"/>
+        </w:rPr>
+        <w:sectPr>
+          <w:pgSz w:w="11920" w:h="16860"/>
+          <w:pgMar w:top="1380" w:right="1360" w:bottom="280" w:left="1340" w:header="720" w:footer="720" w:gutter="0"/>
+          <w:cols w:space="720"/>
+        </w:sectPr>
+      </w:pPr>
+      <w:r>
+        <w:rPr>
+          <w:spacing w:val="-1"/>
+          <w:lang w:val="es-CL"/>
+        </w:rPr>
+        <w:t>EXCEPC</w:t>
+      </w:r>
+      <w:r>
+        <w:rPr>
+          <w:lang w:val="es-CL"/>
+        </w:rPr>
+        <w:t>I</w:t>
+      </w:r>
+      <w:r>
+        <w:rPr>
+          <w:spacing w:val="-1"/>
+          <w:lang w:val="es-CL"/>
+        </w:rPr>
+        <w:t>ONES</w:t>
+      </w:r>
+    </w:p>
+    <w:p>
+      <w:pPr>
+        <w:pStyle w:val="Textoindependiente"/>
+        <w:spacing w:before="65"/>
+        <w:rPr>
+          <w:lang w:val="es-CL"/>
+        </w:rPr>
+      </w:pPr>
+      <w:r>
+        <w:rPr>
+          <w:rFonts w:cs="Arial"/>
+          <w:b/>
+          <w:bCs/>
+          <w:spacing w:val="-1"/>
+          <w:lang w:val="es-CL"/>
+        </w:rPr>
+        <w:lastRenderedPageBreak/>
+        <w:t>CAS</w:t>
+      </w:r>
+      <w:r>
+        <w:rPr>
+          <w:rFonts w:cs="Arial"/>
+          <w:b/>
+          <w:bCs/>
+          <w:lang w:val="es-CL"/>
+        </w:rPr>
+        <w:t>O</w:t>
+      </w:r>
+      <w:r>
+        <w:rPr>
+          <w:rFonts w:cs="Arial"/>
+          <w:b/>
+          <w:bCs/>
+          <w:spacing w:val="-3"/>
+          <w:lang w:val="es-CL"/>
+        </w:rPr>
+        <w:t xml:space="preserve"> </w:t>
+      </w:r>
+      <w:r>
+        <w:rPr>
+          <w:rFonts w:cs="Arial"/>
+          <w:b/>
+          <w:bCs/>
+          <w:spacing w:val="-1"/>
+          <w:lang w:val="es-CL"/>
+        </w:rPr>
+        <w:t>D</w:t>
+      </w:r>
+      <w:r>
+        <w:rPr>
+          <w:rFonts w:cs="Arial"/>
+          <w:b/>
+          <w:bCs/>
+          <w:lang w:val="es-CL"/>
+        </w:rPr>
+        <w:t>E</w:t>
+      </w:r>
+      <w:r>
+        <w:rPr>
+          <w:rFonts w:cs="Arial"/>
+          <w:b/>
+          <w:bCs/>
+          <w:spacing w:val="-2"/>
+          <w:lang w:val="es-CL"/>
+        </w:rPr>
+        <w:t xml:space="preserve"> </w:t>
+      </w:r>
+      <w:r>
+        <w:rPr>
+          <w:rFonts w:cs="Arial"/>
+          <w:b/>
+          <w:bCs/>
+          <w:spacing w:val="-1"/>
+          <w:lang w:val="es-CL"/>
+        </w:rPr>
+        <w:t>US</w:t>
+      </w:r>
+      <w:r>
+        <w:rPr>
+          <w:rFonts w:cs="Arial"/>
+          <w:b/>
+          <w:bCs/>
+          <w:lang w:val="es-CL"/>
+        </w:rPr>
+        <w:t>O</w:t>
+      </w:r>
+      <w:r>
+        <w:rPr>
+          <w:rFonts w:cs="Arial"/>
+          <w:b/>
+          <w:bCs/>
+          <w:spacing w:val="-2"/>
+          <w:lang w:val="es-CL"/>
+        </w:rPr>
+        <w:t xml:space="preserve"> </w:t>
+      </w:r>
+      <w:r>
+        <w:rPr>
+          <w:rFonts w:cs="Arial"/>
+          <w:b/>
+          <w:bCs/>
+          <w:spacing w:val="-2"/>
+          <w:lang w:val="es-CL"/>
+        </w:rPr>
+        <w:t>1</w:t>
+      </w:r>
+      <w:r>
+        <w:rPr>
+          <w:lang w:val="es-CL"/>
+        </w:rPr>
+        <w:t>:</w:t>
+      </w:r>
+      <w:r>
+        <w:rPr>
+          <w:spacing w:val="-2"/>
+          <w:lang w:val="es-CL"/>
+        </w:rPr>
+        <w:t xml:space="preserve"> </w:t>
+      </w:r>
+      <w:r>
+        <w:rPr>
+          <w:spacing w:val="-2"/>
+          <w:lang w:val="es-CL"/>
+        </w:rPr>
+        <w:t>Cambiar diagnostico principal de paciente</w:t>
+      </w:r>
+    </w:p>
+    <w:p>
+      <w:pPr>
+        <w:spacing w:before="8" w:line="140" w:lineRule="exact"/>
+        <w:rPr>
+          <w:sz w:val="14"/>
+          <w:szCs w:val="14"/>
+          <w:lang w:val="es-CL"/>
+        </w:rPr>
+      </w:pPr>
+    </w:p>
+    <w:p>
+      <w:pPr>
+        <w:spacing w:line="200" w:lineRule="exact"/>
+        <w:rPr>
+          <w:sz w:val="20"/>
+          <w:szCs w:val="20"/>
+          <w:lang w:val="es-CL"/>
+        </w:rPr>
+      </w:pPr>
+    </w:p>
+    <w:p>
+      <w:pPr>
+        <w:pStyle w:val="Textoindependiente"/>
+        <w:spacing w:line="284" w:lineRule="auto"/>
+        <w:rPr>
+          <w:lang w:val="es-CL"/>
+        </w:rPr>
+      </w:pPr>
+      <w:r>
+        <w:rPr>
+          <w:rFonts w:cs="Arial"/>
+          <w:b/>
+          <w:bCs/>
+          <w:spacing w:val="-1"/>
+          <w:lang w:val="es-CL"/>
+        </w:rPr>
+        <w:t>OBJET</w:t>
+      </w:r>
+      <w:r>
+        <w:rPr>
+          <w:rFonts w:cs="Arial"/>
+          <w:b/>
+          <w:bCs/>
+          <w:lang w:val="es-CL"/>
+        </w:rPr>
+        <w:t>I</w:t>
+      </w:r>
+      <w:r>
+        <w:rPr>
+          <w:rFonts w:cs="Arial"/>
+          <w:b/>
+          <w:bCs/>
+          <w:spacing w:val="-1"/>
+          <w:lang w:val="es-CL"/>
+        </w:rPr>
+        <w:t>VO</w:t>
+      </w:r>
+      <w:r>
+        <w:rPr>
+          <w:rFonts w:cs="Arial"/>
+          <w:b/>
+          <w:bCs/>
+          <w:lang w:val="es-CL"/>
+        </w:rPr>
+        <w:t>:</w:t>
+      </w:r>
+      <w:r>
+        <w:rPr>
+          <w:rFonts w:cs="Arial"/>
+          <w:b/>
+          <w:bCs/>
+          <w:lang w:val="es-CL"/>
+        </w:rPr>
+        <w:t xml:space="preserve"> </w:t>
+      </w:r>
+      <w:r>
+        <w:rPr>
+          <w:rFonts w:cs="Arial"/>
+          <w:bCs/>
+          <w:lang w:val="es-CL"/>
+        </w:rPr>
+        <w:t xml:space="preserve">Poder </w:t>
+      </w:r>
+      <w:r>
+        <w:rPr>
+          <w:rFonts w:cs="Arial"/>
+          <w:bCs/>
+          <w:lang w:val="es-CL"/>
+        </w:rPr>
+        <w:t>cambiar el diagnostico principal del paciente, si no es posible hacerlo en la base de datos de la ficha clínica, hacerlo en la plataforma de GRD, con el fin de hacer que la estadía del paciente se prolongue</w:t>
+      </w:r>
+      <w:r>
+        <w:rPr>
+          <w:rFonts w:cs="Arial"/>
+          <w:bCs/>
+          <w:lang w:val="es-CL"/>
+        </w:rPr>
+        <w:t>.</w:t>
+      </w:r>
+    </w:p>
+    <w:p>
+      <w:pPr>
+        <w:spacing w:before="2" w:line="100" w:lineRule="exact"/>
+        <w:rPr>
+          <w:sz w:val="10"/>
+          <w:szCs w:val="10"/>
+          <w:lang w:val="es-CL"/>
+        </w:rPr>
+      </w:pPr>
+    </w:p>
+    <w:p>
+      <w:pPr>
+        <w:spacing w:line="200" w:lineRule="exact"/>
+        <w:rPr>
+          <w:sz w:val="20"/>
+          <w:szCs w:val="20"/>
+          <w:lang w:val="es-CL"/>
+        </w:rPr>
+      </w:pPr>
+    </w:p>
+    <w:p>
+      <w:pPr>
+        <w:pStyle w:val="Ttulo1"/>
+        <w:rPr>
+          <w:b w:val="0"/>
+          <w:bCs w:val="0"/>
+          <w:lang w:val="es-CL"/>
+        </w:rPr>
+      </w:pPr>
+      <w:r>
+        <w:rPr>
+          <w:spacing w:val="-1"/>
+          <w:lang w:val="es-CL"/>
+        </w:rPr>
+        <w:t>PRE</w:t>
+      </w:r>
+      <w:r>
+        <w:rPr>
+          <w:lang w:val="es-CL"/>
+        </w:rPr>
+        <w:t>-</w:t>
+      </w:r>
+      <w:r>
+        <w:rPr>
+          <w:spacing w:val="-1"/>
+          <w:lang w:val="es-CL"/>
+        </w:rPr>
+        <w:t>COND</w:t>
+      </w:r>
+      <w:r>
+        <w:rPr>
+          <w:lang w:val="es-CL"/>
+        </w:rPr>
+        <w:t>I</w:t>
+      </w:r>
+      <w:r>
+        <w:rPr>
+          <w:spacing w:val="-1"/>
+          <w:lang w:val="es-CL"/>
+        </w:rPr>
+        <w:t>C</w:t>
+      </w:r>
+      <w:r>
+        <w:rPr>
+          <w:lang w:val="es-CL"/>
+        </w:rPr>
+        <w:t>I</w:t>
+      </w:r>
+      <w:r>
+        <w:rPr>
+          <w:spacing w:val="-1"/>
+          <w:lang w:val="es-CL"/>
+        </w:rPr>
+        <w:t>ONES</w:t>
+      </w:r>
+      <w:r>
+        <w:rPr>
+          <w:lang w:val="es-CL"/>
+        </w:rPr>
+        <w:t>:</w:t>
+      </w:r>
+    </w:p>
+    <w:p>
+      <w:pPr>
+        <w:pStyle w:val="Textoindependiente"/>
+        <w:rPr>
+          <w:spacing w:val="-2"/>
+          <w:lang w:val="es-CL"/>
+        </w:rPr>
+      </w:pPr>
+      <w:r>
+        <w:rPr>
+          <w:spacing w:val="-1"/>
+          <w:lang w:val="es-CL"/>
+        </w:rPr>
+        <w:t>1</w:t>
+      </w:r>
+      <w:r>
+        <w:rPr>
+          <w:lang w:val="es-CL"/>
+        </w:rPr>
+        <w:t>.-</w:t>
+      </w:r>
+      <w:r>
+        <w:rPr>
+          <w:spacing w:val="-2"/>
+          <w:lang w:val="es-CL"/>
+        </w:rPr>
+        <w:t xml:space="preserve"> </w:t>
+      </w:r>
+      <w:r>
+        <w:rPr>
+          <w:spacing w:val="-2"/>
+          <w:lang w:val="es-CL"/>
+        </w:rPr>
+        <w:t>El usuario (Medico, Profesional de GRD) tiene acceso a la plataforma de GRD en tiempo real.</w:t>
+      </w:r>
+    </w:p>
+    <w:p>
+      <w:pPr>
+        <w:pStyle w:val="Textoindependiente"/>
+        <w:rPr>
+          <w:spacing w:val="-2"/>
+          <w:lang w:val="es-CL"/>
+        </w:rPr>
+      </w:pPr>
+      <w:r>
+        <w:rPr>
+          <w:spacing w:val="-2"/>
+          <w:lang w:val="es-CL"/>
+        </w:rPr>
+        <w:t xml:space="preserve">2.- El </w:t>
+      </w:r>
+      <w:r>
+        <w:rPr>
+          <w:spacing w:val="-2"/>
+          <w:lang w:val="es-CL"/>
+        </w:rPr>
+        <w:t>usuario (</w:t>
+      </w:r>
+      <w:r>
+        <w:rPr>
+          <w:spacing w:val="-2"/>
+          <w:lang w:val="es-CL"/>
+        </w:rPr>
+        <w:t xml:space="preserve">Profesional de GRD) cuenta con la autorización de Medico para hacer un cambio de </w:t>
+      </w:r>
+      <w:r>
+        <w:rPr>
+          <w:spacing w:val="-2"/>
+          <w:lang w:val="es-CL"/>
+        </w:rPr>
+        <w:t>diagnóstico</w:t>
+      </w:r>
+      <w:r>
+        <w:rPr>
+          <w:spacing w:val="-2"/>
+          <w:lang w:val="es-CL"/>
+        </w:rPr>
+        <w:t>.</w:t>
+      </w:r>
+    </w:p>
+    <w:p>
+      <w:pPr>
+        <w:pStyle w:val="Textoindependiente"/>
+        <w:rPr>
+          <w:lang w:val="es-CL"/>
+        </w:rPr>
+      </w:pPr>
+    </w:p>
+    <w:p>
+      <w:pPr>
+        <w:spacing w:line="200" w:lineRule="exact"/>
+        <w:rPr>
+          <w:sz w:val="20"/>
+          <w:szCs w:val="20"/>
+          <w:lang w:val="es-CL"/>
+        </w:rPr>
+      </w:pPr>
+    </w:p>
+    <w:p>
+      <w:pPr>
+        <w:spacing w:line="200" w:lineRule="exact"/>
+        <w:rPr>
+          <w:sz w:val="20"/>
+          <w:szCs w:val="20"/>
+          <w:lang w:val="es-CL"/>
+        </w:rPr>
+      </w:pPr>
+    </w:p>
+    <w:p>
+      <w:pPr>
+        <w:spacing w:before="2" w:line="200" w:lineRule="exact"/>
+        <w:rPr>
+          <w:sz w:val="20"/>
+          <w:szCs w:val="20"/>
+          <w:lang w:val="es-CL"/>
+        </w:rPr>
+      </w:pPr>
+    </w:p>
+    <w:p>
+      <w:pPr>
+        <w:pStyle w:val="Ttulo1"/>
+        <w:rPr>
+          <w:b w:val="0"/>
+          <w:bCs w:val="0"/>
+          <w:lang w:val="es-CL"/>
+        </w:rPr>
+      </w:pPr>
+      <w:r>
+        <w:rPr>
+          <w:spacing w:val="-1"/>
+          <w:lang w:val="es-CL"/>
+        </w:rPr>
+        <w:t>ESCENAR</w:t>
+      </w:r>
+      <w:r>
+        <w:rPr>
+          <w:lang w:val="es-CL"/>
+        </w:rPr>
+        <w:t>IO</w:t>
+      </w:r>
+      <w:r>
+        <w:rPr>
+          <w:spacing w:val="-14"/>
+          <w:lang w:val="es-CL"/>
+        </w:rPr>
+        <w:t xml:space="preserve"> </w:t>
+      </w:r>
+      <w:r>
+        <w:rPr>
+          <w:spacing w:val="-1"/>
+          <w:lang w:val="es-CL"/>
+        </w:rPr>
+        <w:t>PR</w:t>
+      </w:r>
+      <w:r>
+        <w:rPr>
+          <w:lang w:val="es-CL"/>
+        </w:rPr>
+        <w:t>I</w:t>
+      </w:r>
+      <w:r>
+        <w:rPr>
+          <w:spacing w:val="-1"/>
+          <w:lang w:val="es-CL"/>
+        </w:rPr>
+        <w:t>NC</w:t>
+      </w:r>
+      <w:r>
+        <w:rPr>
+          <w:lang w:val="es-CL"/>
+        </w:rPr>
+        <w:t>I</w:t>
+      </w:r>
+      <w:r>
+        <w:rPr>
+          <w:spacing w:val="-1"/>
+          <w:lang w:val="es-CL"/>
+        </w:rPr>
+        <w:t>PAL</w:t>
+      </w:r>
+      <w:r>
+        <w:rPr>
+          <w:lang w:val="es-CL"/>
+        </w:rPr>
+        <w:t>:</w:t>
+      </w:r>
+    </w:p>
+    <w:p>
+      <w:pPr>
+        <w:spacing w:before="8" w:line="140" w:lineRule="exact"/>
+        <w:rPr>
+          <w:sz w:val="14"/>
+          <w:szCs w:val="14"/>
+          <w:lang w:val="es-CL"/>
+        </w:rPr>
+      </w:pPr>
+    </w:p>
+    <w:p>
+      <w:pPr>
+        <w:rPr>
+          <w:rFonts w:ascii="Arial" w:eastAsia="Arial" w:hAnsi="Arial" w:cs="Arial"/>
+          <w:lang w:val="es-CL"/>
+        </w:rPr>
+      </w:pPr>
+    </w:p>
+    <w:p>
+      <w:pPr>
+        <w:spacing w:before="2" w:line="10" w:lineRule="exact"/>
+        <w:rPr>
+          <w:sz w:val="4"/>
+          <w:szCs w:val="4"/>
+          <w:lang w:val="es-CL"/>
+        </w:rPr>
+      </w:pPr>
+    </w:p>
+    <w:tbl>
+      <w:tblPr>
+        <w:tblStyle w:val="TableNormal"/>
+        <w:tblW w:w="0" w:type="auto"/>
+        <w:tblInd w:w="100" w:type="dxa"/>
+        <w:tblLayout w:type="fixed"/>
+        <w:tblLook w:val="01E0" w:firstRow="1" w:lastRow="1" w:firstColumn="1" w:lastColumn="1" w:noHBand="0" w:noVBand="0"/>
+      </w:tblPr>
+      <w:tblGrid>
+        <w:gridCol w:w="2535"/>
+        <w:gridCol w:w="6412"/>
+      </w:tblGrid>
+      <w:tr>
+        <w:trPr>
+          <w:trHeight w:hRule="exact" w:val="535"/>
+        </w:trPr>
+        <w:tc>
+          <w:tcPr>
+            <w:tcW w:w="2535" w:type="dxa"/>
+            <w:tcBorders>
+              <w:top w:val="single" w:sz="7" w:space="0" w:color="000000"/>
+              <w:left w:val="single" w:sz="7" w:space="0" w:color="000000"/>
+              <w:bottom w:val="single" w:sz="7" w:space="0" w:color="000000"/>
+              <w:right w:val="single" w:sz="7" w:space="0" w:color="000000"/>
+            </w:tcBorders>
+          </w:tcPr>
+          <w:p>
+            <w:pPr>
+              <w:pStyle w:val="TableParagraph"/>
+              <w:spacing w:before="8" w:line="100" w:lineRule="exact"/>
+              <w:rPr>
+                <w:sz w:val="10"/>
+                <w:szCs w:val="10"/>
+                <w:lang w:val="es-CL"/>
+              </w:rPr>
+            </w:pPr>
+          </w:p>
+          <w:p>
+            <w:pPr>
+              <w:pStyle w:val="TableParagraph"/>
+              <w:ind w:left="89"/>
+              <w:rPr>
+                <w:rFonts w:ascii="Arial" w:eastAsia="Arial" w:hAnsi="Arial" w:cs="Arial"/>
+              </w:rPr>
+            </w:pPr>
+            <w:r>
+              <w:rPr>
+                <w:rFonts w:ascii="Arial" w:eastAsia="Arial" w:hAnsi="Arial" w:cs="Arial"/>
+                <w:b/>
+                <w:bCs/>
+                <w:spacing w:val="-1"/>
+              </w:rPr>
+              <w:t>Ac</w:t>
+            </w:r>
+            <w:r>
+              <w:rPr>
+                <w:rFonts w:ascii="Arial" w:eastAsia="Arial" w:hAnsi="Arial" w:cs="Arial"/>
+                <w:b/>
+                <w:bCs/>
+              </w:rPr>
+              <w:t>t</w:t>
+            </w:r>
+            <w:r>
+              <w:rPr>
+                <w:rFonts w:ascii="Arial" w:eastAsia="Arial" w:hAnsi="Arial" w:cs="Arial"/>
+                <w:b/>
+                <w:bCs/>
+                <w:spacing w:val="-1"/>
+              </w:rPr>
+              <w:t>o</w:t>
+            </w:r>
+            <w:r>
+              <w:rPr>
+                <w:rFonts w:ascii="Arial" w:eastAsia="Arial" w:hAnsi="Arial" w:cs="Arial"/>
+                <w:b/>
+                <w:bCs/>
+              </w:rPr>
+              <w:t>r</w:t>
+            </w:r>
+          </w:p>
+        </w:tc>
+        <w:tc>
+          <w:tcPr>
+            <w:tcW w:w="6412" w:type="dxa"/>
+            <w:tcBorders>
+              <w:top w:val="single" w:sz="7" w:space="0" w:color="000000"/>
+              <w:left w:val="single" w:sz="7" w:space="0" w:color="000000"/>
+              <w:bottom w:val="single" w:sz="7" w:space="0" w:color="000000"/>
+              <w:right w:val="single" w:sz="7" w:space="0" w:color="000000"/>
+            </w:tcBorders>
+          </w:tcPr>
+          <w:p>
+            <w:pPr>
+              <w:pStyle w:val="TableParagraph"/>
+              <w:spacing w:before="8" w:line="100" w:lineRule="exact"/>
+              <w:rPr>
+                <w:sz w:val="10"/>
+                <w:szCs w:val="10"/>
+              </w:rPr>
+            </w:pPr>
+          </w:p>
+          <w:p>
+            <w:pPr>
+              <w:pStyle w:val="TableParagraph"/>
+              <w:ind w:left="89"/>
+              <w:rPr>
+                <w:rFonts w:ascii="Arial" w:eastAsia="Arial" w:hAnsi="Arial" w:cs="Arial"/>
+              </w:rPr>
+            </w:pPr>
+            <w:proofErr w:type="spellStart"/>
+            <w:r>
+              <w:rPr>
+                <w:rFonts w:ascii="Arial" w:eastAsia="Arial" w:hAnsi="Arial" w:cs="Arial"/>
+                <w:b/>
+                <w:bCs/>
+                <w:u w:val="single"/>
+              </w:rPr>
+              <w:t>I</w:t>
+            </w:r>
+            <w:r>
+              <w:rPr>
+                <w:rFonts w:ascii="Arial" w:eastAsia="Arial" w:hAnsi="Arial" w:cs="Arial"/>
+                <w:b/>
+                <w:bCs/>
+                <w:spacing w:val="-1"/>
+                <w:u w:val="single"/>
+              </w:rPr>
+              <w:t>n</w:t>
+            </w:r>
+            <w:r>
+              <w:rPr>
+                <w:rFonts w:ascii="Arial" w:eastAsia="Arial" w:hAnsi="Arial" w:cs="Arial"/>
+                <w:b/>
+                <w:bCs/>
+                <w:u w:val="single"/>
+              </w:rPr>
+              <w:t>t</w:t>
+            </w:r>
+            <w:r>
+              <w:rPr>
+                <w:rFonts w:ascii="Arial" w:eastAsia="Arial" w:hAnsi="Arial" w:cs="Arial"/>
+                <w:b/>
+                <w:bCs/>
+                <w:spacing w:val="-1"/>
+                <w:u w:val="single"/>
+              </w:rPr>
+              <w:t>erac</w:t>
+            </w:r>
+            <w:bookmarkStart w:id="0" w:name="_GoBack"/>
+            <w:bookmarkEnd w:id="0"/>
+            <w:r>
+              <w:rPr>
+                <w:rFonts w:ascii="Arial" w:eastAsia="Arial" w:hAnsi="Arial" w:cs="Arial"/>
+                <w:b/>
+                <w:bCs/>
+                <w:spacing w:val="-1"/>
+                <w:u w:val="single"/>
+              </w:rPr>
+              <w:t>c</w:t>
+            </w:r>
+            <w:r>
+              <w:rPr>
+                <w:rFonts w:ascii="Arial" w:eastAsia="Arial" w:hAnsi="Arial" w:cs="Arial"/>
+                <w:b/>
+                <w:bCs/>
+                <w:u w:val="single"/>
+              </w:rPr>
+              <w:t>i</w:t>
+            </w:r>
+            <w:r>
+              <w:rPr>
+                <w:rFonts w:ascii="Arial" w:eastAsia="Arial" w:hAnsi="Arial" w:cs="Arial"/>
+                <w:b/>
+                <w:bCs/>
+                <w:spacing w:val="-1"/>
+                <w:u w:val="single"/>
+              </w:rPr>
+              <w:t>ó</w:t>
+            </w:r>
+            <w:r>
+              <w:rPr>
+                <w:rFonts w:ascii="Arial" w:eastAsia="Arial" w:hAnsi="Arial" w:cs="Arial"/>
+                <w:b/>
+                <w:bCs/>
+                <w:u w:val="single"/>
+              </w:rPr>
+              <w:t>n</w:t>
+            </w:r>
+            <w:proofErr w:type="spellEnd"/>
+          </w:p>
+        </w:tc>
+      </w:tr>
+      <w:tr>
+        <w:trPr>
+          <w:trHeight w:hRule="exact" w:val="567"/>
+        </w:trPr>
+        <w:tc>
+          <w:tcPr>
+            <w:tcW w:w="2535" w:type="dxa"/>
+            <w:tcBorders>
+              <w:top w:val="single" w:sz="7" w:space="0" w:color="000000"/>
+              <w:left w:val="single" w:sz="7" w:space="0" w:color="000000"/>
+              <w:bottom w:val="single" w:sz="7" w:space="0" w:color="000000"/>
+              <w:right w:val="single" w:sz="7" w:space="0" w:color="000000"/>
+            </w:tcBorders>
+          </w:tcPr>
+          <w:p>
+            <w:pPr>
+              <w:pStyle w:val="TableParagraph"/>
+              <w:ind w:left="89"/>
+              <w:rPr>
+                <w:rFonts w:ascii="Arial" w:eastAsia="Arial" w:hAnsi="Arial" w:cs="Arial"/>
+              </w:rPr>
+            </w:pPr>
+            <w:proofErr w:type="spellStart"/>
+            <w:r>
+              <w:rPr>
+                <w:rFonts w:ascii="Arial" w:eastAsia="Arial" w:hAnsi="Arial" w:cs="Arial"/>
+              </w:rPr>
+              <w:t>Usuario</w:t>
+            </w:r>
+            <w:proofErr w:type="spellEnd"/>
+          </w:p>
+        </w:tc>
+        <w:tc>
+          <w:tcPr>
+            <w:tcW w:w="6412" w:type="dxa"/>
+            <w:tcBorders>
+              <w:top w:val="single" w:sz="7" w:space="0" w:color="000000"/>
+              <w:left w:val="single" w:sz="7" w:space="0" w:color="000000"/>
+              <w:bottom w:val="single" w:sz="7" w:space="0" w:color="000000"/>
+              <w:right w:val="single" w:sz="7" w:space="0" w:color="000000"/>
+            </w:tcBorders>
+          </w:tcPr>
+          <w:p>
+            <w:pPr>
+              <w:pStyle w:val="TableParagraph"/>
+              <w:ind w:left="89"/>
+              <w:rPr>
+                <w:rFonts w:ascii="Arial" w:eastAsia="Arial" w:hAnsi="Arial" w:cs="Arial"/>
+                <w:lang w:val="es-CL"/>
+              </w:rPr>
+            </w:pPr>
+            <w:r>
+              <w:rPr>
+                <w:rFonts w:ascii="Arial" w:eastAsia="Arial" w:hAnsi="Arial" w:cs="Arial"/>
+                <w:lang w:val="es-CL"/>
+              </w:rPr>
+              <w:t xml:space="preserve">Se </w:t>
+            </w:r>
+            <w:proofErr w:type="spellStart"/>
+            <w:r>
+              <w:rPr>
+                <w:rFonts w:ascii="Arial" w:eastAsia="Arial" w:hAnsi="Arial" w:cs="Arial"/>
+                <w:lang w:val="es-CL"/>
+              </w:rPr>
+              <w:t>logea</w:t>
+            </w:r>
+            <w:proofErr w:type="spellEnd"/>
+            <w:r>
+              <w:rPr>
+                <w:rFonts w:ascii="Arial" w:eastAsia="Arial" w:hAnsi="Arial" w:cs="Arial"/>
+                <w:lang w:val="es-CL"/>
+              </w:rPr>
+              <w:t xml:space="preserve"> en el s</w:t>
+            </w:r>
+            <w:r>
+              <w:rPr>
+                <w:rFonts w:ascii="Arial" w:eastAsia="Arial" w:hAnsi="Arial" w:cs="Arial"/>
+                <w:lang w:val="es-CL"/>
+              </w:rPr>
+              <w:t>istema GRD en tiempo real.</w:t>
+            </w:r>
+          </w:p>
+          <w:p>
+            <w:pPr>
+              <w:pStyle w:val="TableParagraph"/>
+              <w:rPr>
+                <w:rFonts w:ascii="Arial" w:eastAsia="Arial" w:hAnsi="Arial" w:cs="Arial"/>
+                <w:lang w:val="es-CL"/>
+              </w:rPr>
+            </w:pPr>
+          </w:p>
+        </w:tc>
+      </w:tr>
+      <w:tr>
+        <w:trPr>
+          <w:trHeight w:hRule="exact" w:val="567"/>
+        </w:trPr>
+        <w:tc>
+          <w:tcPr>
+            <w:tcW w:w="2535" w:type="dxa"/>
+            <w:tcBorders>
+              <w:top w:val="single" w:sz="7" w:space="0" w:color="000000"/>
+              <w:left w:val="single" w:sz="7" w:space="0" w:color="000000"/>
+              <w:bottom w:val="single" w:sz="7" w:space="0" w:color="000000"/>
+              <w:right w:val="single" w:sz="7" w:space="0" w:color="000000"/>
+            </w:tcBorders>
+          </w:tcPr>
+          <w:p>
+            <w:pPr>
+              <w:pStyle w:val="TableParagraph"/>
+              <w:ind w:left="89"/>
+              <w:rPr>
+                <w:rFonts w:ascii="Arial" w:eastAsia="Arial" w:hAnsi="Arial" w:cs="Arial"/>
+                <w:lang w:val="es-CL"/>
+              </w:rPr>
+            </w:pPr>
+            <w:r>
+              <w:rPr>
+                <w:rFonts w:ascii="Arial" w:eastAsia="Arial" w:hAnsi="Arial" w:cs="Arial"/>
+                <w:lang w:val="es-CL"/>
+              </w:rPr>
+              <w:t>Sistema</w:t>
+            </w:r>
+          </w:p>
+        </w:tc>
+        <w:tc>
+          <w:tcPr>
+            <w:tcW w:w="6412" w:type="dxa"/>
+            <w:tcBorders>
+              <w:top w:val="single" w:sz="7" w:space="0" w:color="000000"/>
+              <w:left w:val="single" w:sz="7" w:space="0" w:color="000000"/>
+              <w:bottom w:val="single" w:sz="7" w:space="0" w:color="000000"/>
+              <w:right w:val="single" w:sz="7" w:space="0" w:color="000000"/>
+            </w:tcBorders>
+          </w:tcPr>
+          <w:p>
+            <w:pPr>
+              <w:pStyle w:val="TableParagraph"/>
+              <w:ind w:left="89"/>
+              <w:rPr>
+                <w:rFonts w:ascii="Arial" w:eastAsia="Arial" w:hAnsi="Arial" w:cs="Arial"/>
+                <w:lang w:val="es-CL"/>
+              </w:rPr>
+            </w:pPr>
+            <w:r>
+              <w:rPr>
+                <w:rFonts w:ascii="Arial" w:eastAsia="Arial" w:hAnsi="Arial" w:cs="Arial"/>
+                <w:lang w:val="es-CL"/>
+              </w:rPr>
+              <w:t>Permite el acceso al sistema.</w:t>
+            </w:r>
+          </w:p>
+          <w:p>
+            <w:pPr>
+              <w:pStyle w:val="TableParagraph"/>
+              <w:rPr>
+                <w:rFonts w:ascii="Arial" w:eastAsia="Arial" w:hAnsi="Arial" w:cs="Arial"/>
+                <w:lang w:val="es-CL"/>
+              </w:rPr>
+            </w:pPr>
+          </w:p>
+        </w:tc>
+      </w:tr>
+      <w:tr>
+        <w:trPr>
+          <w:trHeight w:hRule="exact" w:val="567"/>
+        </w:trPr>
+        <w:tc>
+          <w:tcPr>
+            <w:tcW w:w="2535" w:type="dxa"/>
+            <w:tcBorders>
+              <w:top w:val="single" w:sz="7" w:space="0" w:color="000000"/>
+              <w:left w:val="single" w:sz="7" w:space="0" w:color="000000"/>
+              <w:bottom w:val="single" w:sz="7" w:space="0" w:color="000000"/>
+              <w:right w:val="single" w:sz="7" w:space="0" w:color="000000"/>
+            </w:tcBorders>
+          </w:tcPr>
+          <w:p>
+            <w:pPr>
+              <w:pStyle w:val="TableParagraph"/>
+              <w:ind w:left="89"/>
+              <w:rPr>
+                <w:rFonts w:ascii="Arial" w:eastAsia="Arial" w:hAnsi="Arial" w:cs="Arial"/>
+                <w:lang w:val="es-CL"/>
+              </w:rPr>
+            </w:pPr>
+            <w:r>
+              <w:rPr>
+                <w:rFonts w:ascii="Arial" w:eastAsia="Arial" w:hAnsi="Arial" w:cs="Arial"/>
+                <w:lang w:val="es-CL"/>
+              </w:rPr>
+              <w:t>Usuario</w:t>
+            </w:r>
+          </w:p>
+        </w:tc>
+        <w:tc>
+          <w:tcPr>
+            <w:tcW w:w="6412" w:type="dxa"/>
+            <w:tcBorders>
+              <w:top w:val="single" w:sz="7" w:space="0" w:color="000000"/>
+              <w:left w:val="single" w:sz="7" w:space="0" w:color="000000"/>
+              <w:bottom w:val="single" w:sz="7" w:space="0" w:color="000000"/>
+              <w:right w:val="single" w:sz="7" w:space="0" w:color="000000"/>
+            </w:tcBorders>
+          </w:tcPr>
+          <w:p>
+            <w:pPr>
+              <w:pStyle w:val="TableParagraph"/>
+              <w:ind w:left="89"/>
+              <w:rPr>
+                <w:rFonts w:ascii="Arial" w:eastAsia="Arial" w:hAnsi="Arial" w:cs="Arial"/>
+                <w:lang w:val="es-CL"/>
+              </w:rPr>
+            </w:pPr>
+            <w:r>
+              <w:rPr>
+                <w:rFonts w:ascii="Arial" w:eastAsia="Arial" w:hAnsi="Arial" w:cs="Arial"/>
+                <w:lang w:val="es-CL"/>
+              </w:rPr>
+              <w:t>Busca a paciente y selecciona cambiar diagnóstico.</w:t>
+            </w:r>
+          </w:p>
+        </w:tc>
+      </w:tr>
+      <w:tr>
+        <w:trPr>
+          <w:trHeight w:hRule="exact" w:val="567"/>
+        </w:trPr>
+        <w:tc>
+          <w:tcPr>
+            <w:tcW w:w="2535" w:type="dxa"/>
+            <w:tcBorders>
+              <w:top w:val="single" w:sz="7" w:space="0" w:color="000000"/>
+              <w:left w:val="single" w:sz="7" w:space="0" w:color="000000"/>
+              <w:bottom w:val="single" w:sz="7" w:space="0" w:color="000000"/>
+              <w:right w:val="single" w:sz="7" w:space="0" w:color="000000"/>
+            </w:tcBorders>
+          </w:tcPr>
+          <w:p>
+            <w:pPr>
+              <w:pStyle w:val="TableParagraph"/>
+              <w:ind w:left="89"/>
+              <w:rPr>
+                <w:rFonts w:ascii="Arial" w:eastAsia="Arial" w:hAnsi="Arial" w:cs="Arial"/>
+                <w:lang w:val="es-CL"/>
+              </w:rPr>
+            </w:pPr>
+            <w:r>
+              <w:rPr>
+                <w:rFonts w:ascii="Arial" w:eastAsia="Arial" w:hAnsi="Arial" w:cs="Arial"/>
+                <w:lang w:val="es-CL"/>
+              </w:rPr>
+              <w:t>Sistema</w:t>
+            </w:r>
+          </w:p>
+        </w:tc>
+        <w:tc>
+          <w:tcPr>
+            <w:tcW w:w="6412" w:type="dxa"/>
+            <w:tcBorders>
+              <w:top w:val="single" w:sz="7" w:space="0" w:color="000000"/>
+              <w:left w:val="single" w:sz="7" w:space="0" w:color="000000"/>
+              <w:bottom w:val="single" w:sz="7" w:space="0" w:color="000000"/>
+              <w:right w:val="single" w:sz="7" w:space="0" w:color="000000"/>
+            </w:tcBorders>
+          </w:tcPr>
+          <w:p>
+            <w:pPr>
+              <w:pStyle w:val="TableParagraph"/>
+              <w:ind w:left="89"/>
+              <w:rPr>
+                <w:rFonts w:ascii="Arial" w:eastAsia="Arial" w:hAnsi="Arial" w:cs="Arial"/>
+                <w:lang w:val="es-CL"/>
+              </w:rPr>
+            </w:pPr>
+            <w:r>
+              <w:rPr>
+                <w:rFonts w:ascii="Arial" w:eastAsia="Arial" w:hAnsi="Arial" w:cs="Arial"/>
+                <w:lang w:val="es-CL"/>
+              </w:rPr>
+              <w:t xml:space="preserve">De no ser usuario médico, pide confirmación de </w:t>
+            </w:r>
+            <w:proofErr w:type="spellStart"/>
+            <w:r>
+              <w:rPr>
+                <w:rFonts w:ascii="Arial" w:eastAsia="Arial" w:hAnsi="Arial" w:cs="Arial"/>
+                <w:lang w:val="es-CL"/>
+              </w:rPr>
+              <w:t>rut</w:t>
+            </w:r>
+            <w:proofErr w:type="spellEnd"/>
+            <w:r>
+              <w:rPr>
+                <w:rFonts w:ascii="Arial" w:eastAsia="Arial" w:hAnsi="Arial" w:cs="Arial"/>
+                <w:lang w:val="es-CL"/>
+              </w:rPr>
+              <w:t xml:space="preserve"> médico, que avale el cambio de diagnóstico.</w:t>
+            </w:r>
+          </w:p>
+        </w:tc>
+      </w:tr>
+      <w:tr>
+        <w:trPr>
+          <w:trHeight w:hRule="exact" w:val="567"/>
+        </w:trPr>
+        <w:tc>
+          <w:tcPr>
+            <w:tcW w:w="2535" w:type="dxa"/>
+            <w:tcBorders>
+              <w:top w:val="single" w:sz="7" w:space="0" w:color="000000"/>
+              <w:left w:val="single" w:sz="7" w:space="0" w:color="000000"/>
+              <w:bottom w:val="single" w:sz="7" w:space="0" w:color="000000"/>
+              <w:right w:val="single" w:sz="7" w:space="0" w:color="000000"/>
+            </w:tcBorders>
+          </w:tcPr>
+          <w:p>
+            <w:pPr>
+              <w:pStyle w:val="TableParagraph"/>
+              <w:ind w:left="89"/>
+              <w:rPr>
+                <w:rFonts w:ascii="Arial" w:eastAsia="Arial" w:hAnsi="Arial" w:cs="Arial"/>
+                <w:lang w:val="es-CL"/>
+              </w:rPr>
+            </w:pPr>
+            <w:r>
+              <w:rPr>
+                <w:rFonts w:ascii="Arial" w:eastAsia="Arial" w:hAnsi="Arial" w:cs="Arial"/>
+                <w:lang w:val="es-CL"/>
+              </w:rPr>
+              <w:t>Usuario</w:t>
+            </w:r>
+          </w:p>
+        </w:tc>
+        <w:tc>
+          <w:tcPr>
+            <w:tcW w:w="6412" w:type="dxa"/>
+            <w:tcBorders>
+              <w:top w:val="single" w:sz="7" w:space="0" w:color="000000"/>
+              <w:left w:val="single" w:sz="7" w:space="0" w:color="000000"/>
+              <w:bottom w:val="single" w:sz="7" w:space="0" w:color="000000"/>
+              <w:right w:val="single" w:sz="7" w:space="0" w:color="000000"/>
+            </w:tcBorders>
+          </w:tcPr>
+          <w:p>
+            <w:pPr>
+              <w:pStyle w:val="TableParagraph"/>
+              <w:ind w:left="89"/>
+              <w:rPr>
+                <w:rFonts w:ascii="Arial" w:eastAsia="Arial" w:hAnsi="Arial" w:cs="Arial"/>
+                <w:lang w:val="es-CL"/>
+              </w:rPr>
+            </w:pPr>
+            <w:r>
+              <w:rPr>
+                <w:rFonts w:ascii="Arial" w:eastAsia="Arial" w:hAnsi="Arial" w:cs="Arial"/>
+                <w:lang w:val="es-CL"/>
+              </w:rPr>
+              <w:t>Ingresa nuevo diagnóstico para el paciente</w:t>
+            </w:r>
+          </w:p>
+        </w:tc>
+      </w:tr>
+    </w:tbl>
+    <w:p>
+      <w:pPr>
+        <w:spacing w:before="11" w:line="220" w:lineRule="exact"/>
+        <w:rPr>
+          <w:lang w:val="es-CL"/>
+        </w:rPr>
+      </w:pPr>
+    </w:p>
+    <w:p>
+      <w:pPr>
+        <w:spacing w:before="11" w:line="220" w:lineRule="exact"/>
+        <w:rPr>
+          <w:lang w:val="es-CL"/>
+        </w:rPr>
+      </w:pPr>
+    </w:p>
+    <w:p>
+      <w:pPr>
+        <w:pStyle w:val="Ttulo1"/>
+        <w:spacing w:before="72"/>
+        <w:rPr>
+          <w:lang w:val="es-CL"/>
+        </w:rPr>
+      </w:pPr>
+      <w:proofErr w:type="gramStart"/>
+      <w:r>
+        <w:rPr>
+          <w:spacing w:val="-1"/>
+          <w:lang w:val="es-CL"/>
+        </w:rPr>
+        <w:t>POST</w:t>
+      </w:r>
+      <w:r>
+        <w:rPr>
+          <w:lang w:val="es-CL"/>
+        </w:rPr>
+        <w:t>-</w:t>
+      </w:r>
+      <w:r>
+        <w:rPr>
+          <w:spacing w:val="-1"/>
+          <w:lang w:val="es-CL"/>
+        </w:rPr>
+        <w:t>COND</w:t>
+      </w:r>
+      <w:r>
+        <w:rPr>
+          <w:lang w:val="es-CL"/>
+        </w:rPr>
+        <w:t>I</w:t>
+      </w:r>
+      <w:r>
+        <w:rPr>
+          <w:spacing w:val="-1"/>
+          <w:lang w:val="es-CL"/>
+        </w:rPr>
+        <w:t>C</w:t>
+      </w:r>
+      <w:r>
+        <w:rPr>
+          <w:lang w:val="es-CL"/>
+        </w:rPr>
+        <w:t>I</w:t>
+      </w:r>
+      <w:r>
+        <w:rPr>
+          <w:spacing w:val="-1"/>
+          <w:lang w:val="es-CL"/>
+        </w:rPr>
+        <w:t>ONES</w:t>
+      </w:r>
+      <w:proofErr w:type="gramEnd"/>
+      <w:r>
+        <w:rPr>
+          <w:lang w:val="es-CL"/>
+        </w:rPr>
+        <w:t>:</w:t>
+      </w:r>
+    </w:p>
+    <w:p>
+      <w:pPr>
+        <w:pStyle w:val="Ttulo1"/>
+        <w:spacing w:before="72"/>
+        <w:rPr>
+          <w:b w:val="0"/>
+          <w:bCs w:val="0"/>
+          <w:lang w:val="es-CL"/>
+        </w:rPr>
+      </w:pPr>
+      <w:r>
+        <w:rPr>
+          <w:lang w:val="es-CL"/>
+        </w:rPr>
+        <w:t xml:space="preserve">1.- </w:t>
+      </w:r>
+      <w:r>
+        <w:rPr>
+          <w:b w:val="0"/>
+          <w:lang w:val="es-CL"/>
+        </w:rPr>
+        <w:t xml:space="preserve">El usuario </w:t>
+      </w:r>
+      <w:r>
+        <w:rPr>
+          <w:b w:val="0"/>
+          <w:lang w:val="es-CL"/>
+        </w:rPr>
+        <w:t>cambia el diagnostico principal del paciente correctamente.</w:t>
+      </w:r>
+    </w:p>
+    <w:p>
+      <w:pPr>
+        <w:spacing w:line="200" w:lineRule="exact"/>
+        <w:rPr>
+          <w:sz w:val="20"/>
+          <w:szCs w:val="20"/>
+          <w:lang w:val="es-CL"/>
+        </w:rPr>
+      </w:pPr>
+    </w:p>
+    <w:p>
+      <w:pPr>
+        <w:spacing w:line="200" w:lineRule="exact"/>
+        <w:rPr>
+          <w:sz w:val="20"/>
+          <w:szCs w:val="20"/>
+          <w:lang w:val="es-CL"/>
+        </w:rPr>
+      </w:pPr>
+    </w:p>
+    <w:p>
+      <w:pPr>
+        <w:spacing w:before="8" w:line="240" w:lineRule="exact"/>
+        <w:rPr>
+          <w:sz w:val="24"/>
+          <w:szCs w:val="24"/>
+          <w:lang w:val="es-CL"/>
+        </w:rPr>
+      </w:pPr>
+    </w:p>
+    <w:p>
+      <w:pPr>
+        <w:pStyle w:val="Ttulo1"/>
         <w:rPr>
           <w:sz w:val="19"/>
           <w:szCs w:val="19"/>
@@ -1091,8 +3733,33 @@
           <w:lang w:val="es-CL"/>
         </w:rPr>
       </w:pPr>
-      <w:bookmarkStart w:id="0" w:name="_GoBack"/>
-      <w:bookmarkEnd w:id="0"/>
+      <w:r>
+        <w:rPr>
+          <w:spacing w:val="-1"/>
+          <w:lang w:val="es-CL"/>
+        </w:rPr>
+        <w:t>EXCEPC</w:t>
+      </w:r>
+      <w:r>
+        <w:rPr>
+          <w:lang w:val="es-CL"/>
+        </w:rPr>
+        <w:t>I</w:t>
+      </w:r>
+      <w:r>
+        <w:rPr>
+          <w:spacing w:val="-1"/>
+          <w:lang w:val="es-CL"/>
+        </w:rPr>
+        <w:t>ONES</w:t>
+      </w:r>
+      <w:r>
+        <w:rPr>
+          <w:spacing w:val="-1"/>
+          <w:lang w:val="es-CL"/>
+        </w:rPr>
+        <w:t>:</w:t>
+      </w:r>
     </w:p>
     <w:sectPr>
       <w:pgSz w:w="11920" w:h="16860"/>

</xml_diff>